<commit_message>
added GitHub link to word doc.
</commit_message>
<xml_diff>
--- a/Term_Project/Nathan_Deering_Term Project.docx
+++ b/Term_Project/Nathan_Deering_Term Project.docx
@@ -209,6 +209,84 @@
           <w:rFonts w:cstheme="minorHAnsi"/>
         </w:rPr>
         <w:t>” which consists of a schema for small businesses. This is a popular database used for learning about relational databases. You will use the SQLite system to install this database and perform data querying using SQL.</w:t>
+      </w:r>
+    </w:p>
+    <w:p>
+      <w:pPr>
+        <w:pStyle w:val="ListParagraph"/>
+        <w:spacing w:line="240" w:lineRule="auto"/>
+        <w:rPr>
+          <w:rFonts w:cstheme="minorHAnsi"/>
+        </w:rPr>
+      </w:pPr>
+    </w:p>
+    <w:p>
+      <w:pPr>
+        <w:pStyle w:val="ListParagraph"/>
+        <w:spacing w:line="240" w:lineRule="auto"/>
+        <w:rPr>
+          <w:rFonts w:cstheme="minorHAnsi"/>
+        </w:rPr>
+      </w:pPr>
+      <w:r>
+        <w:rPr>
+          <w:rFonts w:cstheme="minorHAnsi"/>
+        </w:rPr>
+        <w:t xml:space="preserve">You can find </w:t>
+      </w:r>
+      <w:proofErr w:type="gramStart"/>
+      <w:r>
+        <w:rPr>
+          <w:rFonts w:cstheme="minorHAnsi"/>
+        </w:rPr>
+        <w:t>all of</w:t>
+      </w:r>
+      <w:proofErr w:type="gramEnd"/>
+      <w:r>
+        <w:rPr>
+          <w:rFonts w:cstheme="minorHAnsi"/>
+        </w:rPr>
+        <w:t xml:space="preserve"> my project files here: </w:t>
+      </w:r>
+      <w:hyperlink r:id="rId6" w:history="1">
+        <w:r>
+          <w:rPr>
+            <w:rStyle w:val="Hyperlink"/>
+            <w:rFonts w:cstheme="minorHAnsi"/>
+            <w:b/>
+            <w:bCs/>
+            <w:highlight w:val="yellow"/>
+          </w:rPr>
+          <w:t>https://github.co</w:t>
+        </w:r>
+        <w:r>
+          <w:rPr>
+            <w:rStyle w:val="Hyperlink"/>
+            <w:rFonts w:cstheme="minorHAnsi"/>
+            <w:b/>
+            <w:bCs/>
+            <w:highlight w:val="yellow"/>
+          </w:rPr>
+          <w:t>m</w:t>
+        </w:r>
+        <w:r>
+          <w:rPr>
+            <w:rStyle w:val="Hyperlink"/>
+            <w:rFonts w:cstheme="minorHAnsi"/>
+            <w:b/>
+            <w:bCs/>
+            <w:highlight w:val="yellow"/>
+          </w:rPr>
+          <w:t>/nrdeering/Data710/tree/master/Term_Project</w:t>
+        </w:r>
+      </w:hyperlink>
+      <w:r>
+        <w:rPr>
+          <w:rFonts w:cstheme="minorHAnsi"/>
+          <w:b/>
+          <w:bCs/>
+        </w:rPr>
+        <w:t xml:space="preserve"> </w:t>
       </w:r>
     </w:p>
     <w:p>
@@ -267,7 +345,7 @@
         </w:rPr>
         <w:t xml:space="preserve">    </w:t>
       </w:r>
-      <w:hyperlink r:id="rId6" w:history="1">
+      <w:hyperlink r:id="rId7" w:history="1">
         <w:r>
           <w:rPr>
             <w:rStyle w:val="Hyperlink"/>
@@ -518,7 +596,7 @@
         </w:rPr>
         <w:t xml:space="preserve">    </w:t>
       </w:r>
-      <w:hyperlink r:id="rId7" w:history="1">
+      <w:hyperlink r:id="rId8" w:history="1">
         <w:r>
           <w:rPr>
             <w:rStyle w:val="Hyperlink"/>
@@ -1157,6 +1235,7 @@
               <w:rPr>
                 <w:rFonts w:cstheme="minorHAnsi"/>
               </w:rPr>
+              <w:lastRenderedPageBreak/>
               <w:t>spectabilis</w:t>
             </w:r>
           </w:p>
@@ -1221,7 +1300,6 @@
               <w:rPr>
                 <w:rFonts w:cstheme="minorHAnsi"/>
               </w:rPr>
-              <w:lastRenderedPageBreak/>
               <w:t>sp.</w:t>
             </w:r>
           </w:p>
@@ -2882,6 +2960,7 @@
               <w:rPr>
                 <w:rFonts w:cstheme="minorHAnsi"/>
               </w:rPr>
+              <w:lastRenderedPageBreak/>
               <w:t>sp.</w:t>
             </w:r>
           </w:p>
@@ -5058,6 +5137,7 @@
               <w:rPr>
                 <w:rFonts w:cstheme="minorHAnsi"/>
               </w:rPr>
+              <w:lastRenderedPageBreak/>
               <w:t>sp.</w:t>
             </w:r>
           </w:p>
@@ -6827,7 +6907,6 @@
         <w:rPr>
           <w:rFonts w:cstheme="minorHAnsi"/>
         </w:rPr>
-        <w:lastRenderedPageBreak/>
         <w:t xml:space="preserve">Northwind Project:  </w:t>
       </w:r>
     </w:p>
@@ -8118,6 +8197,7 @@
               <w:rPr>
                 <w:rFonts w:cstheme="minorHAnsi"/>
               </w:rPr>
+              <w:lastRenderedPageBreak/>
               <w:t>Forêts</w:t>
             </w:r>
             <w:proofErr w:type="spellEnd"/>
@@ -8268,7 +8348,6 @@
         <w:rPr>
           <w:rFonts w:cstheme="minorHAnsi"/>
         </w:rPr>
-        <w:lastRenderedPageBreak/>
         <w:t xml:space="preserve">Find all orders (print only </w:t>
       </w:r>
       <w:proofErr w:type="spellStart"/>
@@ -9882,6 +9961,7 @@
               <w:ind w:firstLine="720"/>
             </w:pPr>
             <w:r>
+              <w:lastRenderedPageBreak/>
               <w:t>2014</w:t>
             </w:r>
           </w:p>
@@ -10098,8 +10178,1592 @@
               <w:ind w:firstLine="720"/>
             </w:pPr>
             <w:r>
+              <w:t>2015</w:t>
+            </w:r>
+          </w:p>
+        </w:tc>
+        <w:tc>
+          <w:tcPr>
+            <w:tcW w:w="0" w:type="auto"/>
+            <w:tcBorders>
+              <w:top w:val="outset" w:sz="6" w:space="0" w:color="auto"/>
+              <w:left w:val="outset" w:sz="6" w:space="0" w:color="auto"/>
+              <w:bottom w:val="outset" w:sz="6" w:space="0" w:color="auto"/>
+              <w:right w:val="outset" w:sz="6" w:space="0" w:color="auto"/>
+            </w:tcBorders>
+            <w:shd w:val="clear" w:color="auto" w:fill="19232D"/>
+            <w:vAlign w:val="center"/>
+            <w:hideMark/>
+          </w:tcPr>
+          <w:p>
+            <w:pPr>
+              <w:ind w:firstLine="720"/>
+            </w:pPr>
+            <w:r>
+              <w:t>United Package</w:t>
+            </w:r>
+          </w:p>
+        </w:tc>
+        <w:tc>
+          <w:tcPr>
+            <w:tcW w:w="0" w:type="auto"/>
+            <w:tcBorders>
+              <w:top w:val="outset" w:sz="6" w:space="0" w:color="auto"/>
+              <w:left w:val="outset" w:sz="6" w:space="0" w:color="auto"/>
+              <w:bottom w:val="outset" w:sz="6" w:space="0" w:color="auto"/>
+              <w:right w:val="outset" w:sz="6" w:space="0" w:color="auto"/>
+            </w:tcBorders>
+            <w:shd w:val="clear" w:color="auto" w:fill="19232D"/>
+            <w:vAlign w:val="center"/>
+            <w:hideMark/>
+          </w:tcPr>
+          <w:p>
+            <w:pPr>
+              <w:ind w:firstLine="720"/>
+            </w:pPr>
+            <w:r>
+              <w:t>478</w:t>
+            </w:r>
+          </w:p>
+        </w:tc>
+      </w:tr>
+      <w:tr>
+        <w:trPr>
+          <w:tblCellSpacing w:w="0" w:type="dxa"/>
+          <w:jc w:val="center"/>
+        </w:trPr>
+        <w:tc>
+          <w:tcPr>
+            <w:tcW w:w="0" w:type="auto"/>
+            <w:tcBorders>
+              <w:top w:val="outset" w:sz="6" w:space="0" w:color="auto"/>
+              <w:left w:val="outset" w:sz="6" w:space="0" w:color="auto"/>
+              <w:bottom w:val="outset" w:sz="6" w:space="0" w:color="auto"/>
+              <w:right w:val="outset" w:sz="6" w:space="0" w:color="auto"/>
+            </w:tcBorders>
+            <w:shd w:val="clear" w:color="auto" w:fill="19232D"/>
+            <w:vAlign w:val="center"/>
+            <w:hideMark/>
+          </w:tcPr>
+          <w:p>
+            <w:pPr>
+              <w:ind w:firstLine="720"/>
+            </w:pPr>
+            <w:r>
+              <w:t>2015</w:t>
+            </w:r>
+          </w:p>
+        </w:tc>
+        <w:tc>
+          <w:tcPr>
+            <w:tcW w:w="0" w:type="auto"/>
+            <w:tcBorders>
+              <w:top w:val="outset" w:sz="6" w:space="0" w:color="auto"/>
+              <w:left w:val="outset" w:sz="6" w:space="0" w:color="auto"/>
+              <w:bottom w:val="outset" w:sz="6" w:space="0" w:color="auto"/>
+              <w:right w:val="outset" w:sz="6" w:space="0" w:color="auto"/>
+            </w:tcBorders>
+            <w:shd w:val="clear" w:color="auto" w:fill="19232D"/>
+            <w:vAlign w:val="center"/>
+            <w:hideMark/>
+          </w:tcPr>
+          <w:p>
+            <w:pPr>
+              <w:ind w:firstLine="720"/>
+            </w:pPr>
+            <w:r>
+              <w:t>Speedy Express</w:t>
+            </w:r>
+          </w:p>
+        </w:tc>
+        <w:tc>
+          <w:tcPr>
+            <w:tcW w:w="0" w:type="auto"/>
+            <w:tcBorders>
+              <w:top w:val="outset" w:sz="6" w:space="0" w:color="auto"/>
+              <w:left w:val="outset" w:sz="6" w:space="0" w:color="auto"/>
+              <w:bottom w:val="outset" w:sz="6" w:space="0" w:color="auto"/>
+              <w:right w:val="outset" w:sz="6" w:space="0" w:color="auto"/>
+            </w:tcBorders>
+            <w:shd w:val="clear" w:color="auto" w:fill="19232D"/>
+            <w:vAlign w:val="center"/>
+            <w:hideMark/>
+          </w:tcPr>
+          <w:p>
+            <w:pPr>
+              <w:ind w:firstLine="720"/>
+            </w:pPr>
+            <w:r>
+              <w:t>494</w:t>
+            </w:r>
+          </w:p>
+        </w:tc>
+      </w:tr>
+      <w:tr>
+        <w:trPr>
+          <w:tblCellSpacing w:w="0" w:type="dxa"/>
+          <w:jc w:val="center"/>
+        </w:trPr>
+        <w:tc>
+          <w:tcPr>
+            <w:tcW w:w="0" w:type="auto"/>
+            <w:tcBorders>
+              <w:top w:val="outset" w:sz="6" w:space="0" w:color="auto"/>
+              <w:left w:val="outset" w:sz="6" w:space="0" w:color="auto"/>
+              <w:bottom w:val="outset" w:sz="6" w:space="0" w:color="auto"/>
+              <w:right w:val="outset" w:sz="6" w:space="0" w:color="auto"/>
+            </w:tcBorders>
+            <w:shd w:val="clear" w:color="auto" w:fill="19232D"/>
+            <w:vAlign w:val="center"/>
+            <w:hideMark/>
+          </w:tcPr>
+          <w:p>
+            <w:pPr>
+              <w:ind w:firstLine="720"/>
+            </w:pPr>
+            <w:r>
+              <w:t>2016</w:t>
+            </w:r>
+          </w:p>
+        </w:tc>
+        <w:tc>
+          <w:tcPr>
+            <w:tcW w:w="0" w:type="auto"/>
+            <w:tcBorders>
+              <w:top w:val="outset" w:sz="6" w:space="0" w:color="auto"/>
+              <w:left w:val="outset" w:sz="6" w:space="0" w:color="auto"/>
+              <w:bottom w:val="outset" w:sz="6" w:space="0" w:color="auto"/>
+              <w:right w:val="outset" w:sz="6" w:space="0" w:color="auto"/>
+            </w:tcBorders>
+            <w:shd w:val="clear" w:color="auto" w:fill="19232D"/>
+            <w:vAlign w:val="center"/>
+            <w:hideMark/>
+          </w:tcPr>
+          <w:p>
+            <w:pPr>
+              <w:ind w:firstLine="720"/>
+            </w:pPr>
+            <w:r>
+              <w:t>Speedy Express</w:t>
+            </w:r>
+          </w:p>
+        </w:tc>
+        <w:tc>
+          <w:tcPr>
+            <w:tcW w:w="0" w:type="auto"/>
+            <w:tcBorders>
+              <w:top w:val="outset" w:sz="6" w:space="0" w:color="auto"/>
+              <w:left w:val="outset" w:sz="6" w:space="0" w:color="auto"/>
+              <w:bottom w:val="outset" w:sz="6" w:space="0" w:color="auto"/>
+              <w:right w:val="outset" w:sz="6" w:space="0" w:color="auto"/>
+            </w:tcBorders>
+            <w:shd w:val="clear" w:color="auto" w:fill="19232D"/>
+            <w:vAlign w:val="center"/>
+            <w:hideMark/>
+          </w:tcPr>
+          <w:p>
+            <w:pPr>
+              <w:ind w:firstLine="720"/>
+            </w:pPr>
+            <w:r>
+              <w:t>482</w:t>
+            </w:r>
+          </w:p>
+        </w:tc>
+      </w:tr>
+      <w:tr>
+        <w:trPr>
+          <w:tblCellSpacing w:w="0" w:type="dxa"/>
+          <w:jc w:val="center"/>
+        </w:trPr>
+        <w:tc>
+          <w:tcPr>
+            <w:tcW w:w="0" w:type="auto"/>
+            <w:tcBorders>
+              <w:top w:val="outset" w:sz="6" w:space="0" w:color="auto"/>
+              <w:left w:val="outset" w:sz="6" w:space="0" w:color="auto"/>
+              <w:bottom w:val="outset" w:sz="6" w:space="0" w:color="auto"/>
+              <w:right w:val="outset" w:sz="6" w:space="0" w:color="auto"/>
+            </w:tcBorders>
+            <w:shd w:val="clear" w:color="auto" w:fill="19232D"/>
+            <w:vAlign w:val="center"/>
+            <w:hideMark/>
+          </w:tcPr>
+          <w:p>
+            <w:pPr>
+              <w:ind w:firstLine="720"/>
+            </w:pPr>
+            <w:r>
+              <w:t>2016</w:t>
+            </w:r>
+          </w:p>
+        </w:tc>
+        <w:tc>
+          <w:tcPr>
+            <w:tcW w:w="0" w:type="auto"/>
+            <w:tcBorders>
+              <w:top w:val="outset" w:sz="6" w:space="0" w:color="auto"/>
+              <w:left w:val="outset" w:sz="6" w:space="0" w:color="auto"/>
+              <w:bottom w:val="outset" w:sz="6" w:space="0" w:color="auto"/>
+              <w:right w:val="outset" w:sz="6" w:space="0" w:color="auto"/>
+            </w:tcBorders>
+            <w:shd w:val="clear" w:color="auto" w:fill="19232D"/>
+            <w:vAlign w:val="center"/>
+            <w:hideMark/>
+          </w:tcPr>
+          <w:p>
+            <w:pPr>
+              <w:ind w:firstLine="720"/>
+            </w:pPr>
+            <w:r>
+              <w:t>United Package</w:t>
+            </w:r>
+          </w:p>
+        </w:tc>
+        <w:tc>
+          <w:tcPr>
+            <w:tcW w:w="0" w:type="auto"/>
+            <w:tcBorders>
+              <w:top w:val="outset" w:sz="6" w:space="0" w:color="auto"/>
+              <w:left w:val="outset" w:sz="6" w:space="0" w:color="auto"/>
+              <w:bottom w:val="outset" w:sz="6" w:space="0" w:color="auto"/>
+              <w:right w:val="outset" w:sz="6" w:space="0" w:color="auto"/>
+            </w:tcBorders>
+            <w:shd w:val="clear" w:color="auto" w:fill="19232D"/>
+            <w:vAlign w:val="center"/>
+            <w:hideMark/>
+          </w:tcPr>
+          <w:p>
+            <w:pPr>
+              <w:ind w:firstLine="720"/>
+            </w:pPr>
+            <w:r>
+              <w:t>500</w:t>
+            </w:r>
+          </w:p>
+        </w:tc>
+      </w:tr>
+      <w:tr>
+        <w:trPr>
+          <w:tblCellSpacing w:w="0" w:type="dxa"/>
+          <w:jc w:val="center"/>
+        </w:trPr>
+        <w:tc>
+          <w:tcPr>
+            <w:tcW w:w="0" w:type="auto"/>
+            <w:tcBorders>
+              <w:top w:val="outset" w:sz="6" w:space="0" w:color="auto"/>
+              <w:left w:val="outset" w:sz="6" w:space="0" w:color="auto"/>
+              <w:bottom w:val="outset" w:sz="6" w:space="0" w:color="auto"/>
+              <w:right w:val="outset" w:sz="6" w:space="0" w:color="auto"/>
+            </w:tcBorders>
+            <w:shd w:val="clear" w:color="auto" w:fill="19232D"/>
+            <w:vAlign w:val="center"/>
+            <w:hideMark/>
+          </w:tcPr>
+          <w:p>
+            <w:pPr>
+              <w:ind w:firstLine="720"/>
+            </w:pPr>
+            <w:r>
+              <w:t>2016</w:t>
+            </w:r>
+          </w:p>
+        </w:tc>
+        <w:tc>
+          <w:tcPr>
+            <w:tcW w:w="0" w:type="auto"/>
+            <w:tcBorders>
+              <w:top w:val="outset" w:sz="6" w:space="0" w:color="auto"/>
+              <w:left w:val="outset" w:sz="6" w:space="0" w:color="auto"/>
+              <w:bottom w:val="outset" w:sz="6" w:space="0" w:color="auto"/>
+              <w:right w:val="outset" w:sz="6" w:space="0" w:color="auto"/>
+            </w:tcBorders>
+            <w:shd w:val="clear" w:color="auto" w:fill="19232D"/>
+            <w:vAlign w:val="center"/>
+            <w:hideMark/>
+          </w:tcPr>
+          <w:p>
+            <w:pPr>
+              <w:ind w:firstLine="720"/>
+            </w:pPr>
+            <w:r>
+              <w:t>Federal Shipping</w:t>
+            </w:r>
+          </w:p>
+        </w:tc>
+        <w:tc>
+          <w:tcPr>
+            <w:tcW w:w="0" w:type="auto"/>
+            <w:tcBorders>
+              <w:top w:val="outset" w:sz="6" w:space="0" w:color="auto"/>
+              <w:left w:val="outset" w:sz="6" w:space="0" w:color="auto"/>
+              <w:bottom w:val="outset" w:sz="6" w:space="0" w:color="auto"/>
+              <w:right w:val="outset" w:sz="6" w:space="0" w:color="auto"/>
+            </w:tcBorders>
+            <w:shd w:val="clear" w:color="auto" w:fill="19232D"/>
+            <w:vAlign w:val="center"/>
+            <w:hideMark/>
+          </w:tcPr>
+          <w:p>
+            <w:pPr>
+              <w:ind w:firstLine="720"/>
+            </w:pPr>
+            <w:r>
+              <w:t>524</w:t>
+            </w:r>
+          </w:p>
+        </w:tc>
+      </w:tr>
+      <w:tr>
+        <w:trPr>
+          <w:tblCellSpacing w:w="0" w:type="dxa"/>
+          <w:jc w:val="center"/>
+        </w:trPr>
+        <w:tc>
+          <w:tcPr>
+            <w:tcW w:w="0" w:type="auto"/>
+            <w:tcBorders>
+              <w:top w:val="outset" w:sz="6" w:space="0" w:color="auto"/>
+              <w:left w:val="outset" w:sz="6" w:space="0" w:color="auto"/>
+              <w:bottom w:val="outset" w:sz="6" w:space="0" w:color="auto"/>
+              <w:right w:val="outset" w:sz="6" w:space="0" w:color="auto"/>
+            </w:tcBorders>
+            <w:shd w:val="clear" w:color="auto" w:fill="19232D"/>
+            <w:vAlign w:val="center"/>
+            <w:hideMark/>
+          </w:tcPr>
+          <w:p>
+            <w:pPr>
+              <w:ind w:firstLine="720"/>
+            </w:pPr>
+            <w:r>
+              <w:t>2017</w:t>
+            </w:r>
+          </w:p>
+        </w:tc>
+        <w:tc>
+          <w:tcPr>
+            <w:tcW w:w="0" w:type="auto"/>
+            <w:tcBorders>
+              <w:top w:val="outset" w:sz="6" w:space="0" w:color="auto"/>
+              <w:left w:val="outset" w:sz="6" w:space="0" w:color="auto"/>
+              <w:bottom w:val="outset" w:sz="6" w:space="0" w:color="auto"/>
+              <w:right w:val="outset" w:sz="6" w:space="0" w:color="auto"/>
+            </w:tcBorders>
+            <w:shd w:val="clear" w:color="auto" w:fill="19232D"/>
+            <w:vAlign w:val="center"/>
+            <w:hideMark/>
+          </w:tcPr>
+          <w:p>
+            <w:pPr>
+              <w:ind w:firstLine="720"/>
+            </w:pPr>
+            <w:r>
+              <w:t>Speedy Express</w:t>
+            </w:r>
+          </w:p>
+        </w:tc>
+        <w:tc>
+          <w:tcPr>
+            <w:tcW w:w="0" w:type="auto"/>
+            <w:tcBorders>
+              <w:top w:val="outset" w:sz="6" w:space="0" w:color="auto"/>
+              <w:left w:val="outset" w:sz="6" w:space="0" w:color="auto"/>
+              <w:bottom w:val="outset" w:sz="6" w:space="0" w:color="auto"/>
+              <w:right w:val="outset" w:sz="6" w:space="0" w:color="auto"/>
+            </w:tcBorders>
+            <w:shd w:val="clear" w:color="auto" w:fill="19232D"/>
+            <w:vAlign w:val="center"/>
+            <w:hideMark/>
+          </w:tcPr>
+          <w:p>
+            <w:pPr>
+              <w:ind w:firstLine="720"/>
+            </w:pPr>
+            <w:r>
+              <w:t>567</w:t>
+            </w:r>
+          </w:p>
+        </w:tc>
+      </w:tr>
+      <w:tr>
+        <w:trPr>
+          <w:tblCellSpacing w:w="0" w:type="dxa"/>
+          <w:jc w:val="center"/>
+        </w:trPr>
+        <w:tc>
+          <w:tcPr>
+            <w:tcW w:w="0" w:type="auto"/>
+            <w:tcBorders>
+              <w:top w:val="outset" w:sz="6" w:space="0" w:color="auto"/>
+              <w:left w:val="outset" w:sz="6" w:space="0" w:color="auto"/>
+              <w:bottom w:val="outset" w:sz="6" w:space="0" w:color="auto"/>
+              <w:right w:val="outset" w:sz="6" w:space="0" w:color="auto"/>
+            </w:tcBorders>
+            <w:shd w:val="clear" w:color="auto" w:fill="19232D"/>
+            <w:vAlign w:val="center"/>
+            <w:hideMark/>
+          </w:tcPr>
+          <w:p>
+            <w:pPr>
+              <w:ind w:firstLine="720"/>
+            </w:pPr>
+            <w:r>
+              <w:t>2017</w:t>
+            </w:r>
+          </w:p>
+        </w:tc>
+        <w:tc>
+          <w:tcPr>
+            <w:tcW w:w="0" w:type="auto"/>
+            <w:tcBorders>
+              <w:top w:val="outset" w:sz="6" w:space="0" w:color="auto"/>
+              <w:left w:val="outset" w:sz="6" w:space="0" w:color="auto"/>
+              <w:bottom w:val="outset" w:sz="6" w:space="0" w:color="auto"/>
+              <w:right w:val="outset" w:sz="6" w:space="0" w:color="auto"/>
+            </w:tcBorders>
+            <w:shd w:val="clear" w:color="auto" w:fill="19232D"/>
+            <w:vAlign w:val="center"/>
+            <w:hideMark/>
+          </w:tcPr>
+          <w:p>
+            <w:pPr>
+              <w:ind w:firstLine="720"/>
+            </w:pPr>
+            <w:r>
+              <w:t>United Package</w:t>
+            </w:r>
+          </w:p>
+        </w:tc>
+        <w:tc>
+          <w:tcPr>
+            <w:tcW w:w="0" w:type="auto"/>
+            <w:tcBorders>
+              <w:top w:val="outset" w:sz="6" w:space="0" w:color="auto"/>
+              <w:left w:val="outset" w:sz="6" w:space="0" w:color="auto"/>
+              <w:bottom w:val="outset" w:sz="6" w:space="0" w:color="auto"/>
+              <w:right w:val="outset" w:sz="6" w:space="0" w:color="auto"/>
+            </w:tcBorders>
+            <w:shd w:val="clear" w:color="auto" w:fill="19232D"/>
+            <w:vAlign w:val="center"/>
+            <w:hideMark/>
+          </w:tcPr>
+          <w:p>
+            <w:pPr>
+              <w:ind w:firstLine="720"/>
+            </w:pPr>
+            <w:r>
+              <w:t>605</w:t>
+            </w:r>
+          </w:p>
+        </w:tc>
+      </w:tr>
+      <w:tr>
+        <w:trPr>
+          <w:tblCellSpacing w:w="0" w:type="dxa"/>
+          <w:jc w:val="center"/>
+        </w:trPr>
+        <w:tc>
+          <w:tcPr>
+            <w:tcW w:w="0" w:type="auto"/>
+            <w:tcBorders>
+              <w:top w:val="outset" w:sz="6" w:space="0" w:color="auto"/>
+              <w:left w:val="outset" w:sz="6" w:space="0" w:color="auto"/>
+              <w:bottom w:val="outset" w:sz="6" w:space="0" w:color="auto"/>
+              <w:right w:val="outset" w:sz="6" w:space="0" w:color="auto"/>
+            </w:tcBorders>
+            <w:shd w:val="clear" w:color="auto" w:fill="19232D"/>
+            <w:vAlign w:val="center"/>
+            <w:hideMark/>
+          </w:tcPr>
+          <w:p>
+            <w:pPr>
+              <w:ind w:firstLine="720"/>
+            </w:pPr>
+            <w:r>
+              <w:t>2017</w:t>
+            </w:r>
+          </w:p>
+        </w:tc>
+        <w:tc>
+          <w:tcPr>
+            <w:tcW w:w="0" w:type="auto"/>
+            <w:tcBorders>
+              <w:top w:val="outset" w:sz="6" w:space="0" w:color="auto"/>
+              <w:left w:val="outset" w:sz="6" w:space="0" w:color="auto"/>
+              <w:bottom w:val="outset" w:sz="6" w:space="0" w:color="auto"/>
+              <w:right w:val="outset" w:sz="6" w:space="0" w:color="auto"/>
+            </w:tcBorders>
+            <w:shd w:val="clear" w:color="auto" w:fill="19232D"/>
+            <w:vAlign w:val="center"/>
+            <w:hideMark/>
+          </w:tcPr>
+          <w:p>
+            <w:pPr>
+              <w:ind w:firstLine="720"/>
+            </w:pPr>
+            <w:r>
+              <w:t>Federal Shipping</w:t>
+            </w:r>
+          </w:p>
+        </w:tc>
+        <w:tc>
+          <w:tcPr>
+            <w:tcW w:w="0" w:type="auto"/>
+            <w:tcBorders>
+              <w:top w:val="outset" w:sz="6" w:space="0" w:color="auto"/>
+              <w:left w:val="outset" w:sz="6" w:space="0" w:color="auto"/>
+              <w:bottom w:val="outset" w:sz="6" w:space="0" w:color="auto"/>
+              <w:right w:val="outset" w:sz="6" w:space="0" w:color="auto"/>
+            </w:tcBorders>
+            <w:shd w:val="clear" w:color="auto" w:fill="19232D"/>
+            <w:vAlign w:val="center"/>
+            <w:hideMark/>
+          </w:tcPr>
+          <w:p>
+            <w:pPr>
+              <w:ind w:firstLine="720"/>
+            </w:pPr>
+            <w:r>
+              <w:t>608</w:t>
+            </w:r>
+          </w:p>
+        </w:tc>
+      </w:tr>
+      <w:tr>
+        <w:trPr>
+          <w:tblCellSpacing w:w="0" w:type="dxa"/>
+          <w:jc w:val="center"/>
+        </w:trPr>
+        <w:tc>
+          <w:tcPr>
+            <w:tcW w:w="0" w:type="auto"/>
+            <w:tcBorders>
+              <w:top w:val="outset" w:sz="6" w:space="0" w:color="auto"/>
+              <w:left w:val="outset" w:sz="6" w:space="0" w:color="auto"/>
+              <w:bottom w:val="outset" w:sz="6" w:space="0" w:color="auto"/>
+              <w:right w:val="outset" w:sz="6" w:space="0" w:color="auto"/>
+            </w:tcBorders>
+            <w:shd w:val="clear" w:color="auto" w:fill="19232D"/>
+            <w:vAlign w:val="center"/>
+            <w:hideMark/>
+          </w:tcPr>
+          <w:p>
+            <w:pPr>
+              <w:ind w:firstLine="720"/>
+            </w:pPr>
+            <w:r>
+              <w:t>2018</w:t>
+            </w:r>
+          </w:p>
+        </w:tc>
+        <w:tc>
+          <w:tcPr>
+            <w:tcW w:w="0" w:type="auto"/>
+            <w:tcBorders>
+              <w:top w:val="outset" w:sz="6" w:space="0" w:color="auto"/>
+              <w:left w:val="outset" w:sz="6" w:space="0" w:color="auto"/>
+              <w:bottom w:val="outset" w:sz="6" w:space="0" w:color="auto"/>
+              <w:right w:val="outset" w:sz="6" w:space="0" w:color="auto"/>
+            </w:tcBorders>
+            <w:shd w:val="clear" w:color="auto" w:fill="19232D"/>
+            <w:vAlign w:val="center"/>
+            <w:hideMark/>
+          </w:tcPr>
+          <w:p>
+            <w:pPr>
+              <w:ind w:firstLine="720"/>
+            </w:pPr>
+            <w:r>
+              <w:t>Federal Shipping</w:t>
+            </w:r>
+          </w:p>
+        </w:tc>
+        <w:tc>
+          <w:tcPr>
+            <w:tcW w:w="0" w:type="auto"/>
+            <w:tcBorders>
+              <w:top w:val="outset" w:sz="6" w:space="0" w:color="auto"/>
+              <w:left w:val="outset" w:sz="6" w:space="0" w:color="auto"/>
+              <w:bottom w:val="outset" w:sz="6" w:space="0" w:color="auto"/>
+              <w:right w:val="outset" w:sz="6" w:space="0" w:color="auto"/>
+            </w:tcBorders>
+            <w:shd w:val="clear" w:color="auto" w:fill="19232D"/>
+            <w:vAlign w:val="center"/>
+            <w:hideMark/>
+          </w:tcPr>
+          <w:p>
+            <w:pPr>
+              <w:ind w:firstLine="720"/>
+            </w:pPr>
+            <w:r>
+              <w:t>501</w:t>
+            </w:r>
+          </w:p>
+        </w:tc>
+      </w:tr>
+      <w:tr>
+        <w:trPr>
+          <w:tblCellSpacing w:w="0" w:type="dxa"/>
+          <w:jc w:val="center"/>
+        </w:trPr>
+        <w:tc>
+          <w:tcPr>
+            <w:tcW w:w="0" w:type="auto"/>
+            <w:tcBorders>
+              <w:top w:val="outset" w:sz="6" w:space="0" w:color="auto"/>
+              <w:left w:val="outset" w:sz="6" w:space="0" w:color="auto"/>
+              <w:bottom w:val="outset" w:sz="6" w:space="0" w:color="auto"/>
+              <w:right w:val="outset" w:sz="6" w:space="0" w:color="auto"/>
+            </w:tcBorders>
+            <w:shd w:val="clear" w:color="auto" w:fill="19232D"/>
+            <w:vAlign w:val="center"/>
+            <w:hideMark/>
+          </w:tcPr>
+          <w:p>
+            <w:pPr>
+              <w:ind w:firstLine="720"/>
+            </w:pPr>
+            <w:r>
+              <w:t>2018</w:t>
+            </w:r>
+          </w:p>
+        </w:tc>
+        <w:tc>
+          <w:tcPr>
+            <w:tcW w:w="0" w:type="auto"/>
+            <w:tcBorders>
+              <w:top w:val="outset" w:sz="6" w:space="0" w:color="auto"/>
+              <w:left w:val="outset" w:sz="6" w:space="0" w:color="auto"/>
+              <w:bottom w:val="outset" w:sz="6" w:space="0" w:color="auto"/>
+              <w:right w:val="outset" w:sz="6" w:space="0" w:color="auto"/>
+            </w:tcBorders>
+            <w:shd w:val="clear" w:color="auto" w:fill="19232D"/>
+            <w:vAlign w:val="center"/>
+            <w:hideMark/>
+          </w:tcPr>
+          <w:p>
+            <w:pPr>
+              <w:ind w:firstLine="720"/>
+            </w:pPr>
+            <w:r>
+              <w:t>Speedy Express</w:t>
+            </w:r>
+          </w:p>
+        </w:tc>
+        <w:tc>
+          <w:tcPr>
+            <w:tcW w:w="0" w:type="auto"/>
+            <w:tcBorders>
+              <w:top w:val="outset" w:sz="6" w:space="0" w:color="auto"/>
+              <w:left w:val="outset" w:sz="6" w:space="0" w:color="auto"/>
+              <w:bottom w:val="outset" w:sz="6" w:space="0" w:color="auto"/>
+              <w:right w:val="outset" w:sz="6" w:space="0" w:color="auto"/>
+            </w:tcBorders>
+            <w:shd w:val="clear" w:color="auto" w:fill="19232D"/>
+            <w:vAlign w:val="center"/>
+            <w:hideMark/>
+          </w:tcPr>
+          <w:p>
+            <w:pPr>
+              <w:ind w:firstLine="720"/>
+            </w:pPr>
+            <w:r>
+              <w:t>506</w:t>
+            </w:r>
+          </w:p>
+        </w:tc>
+      </w:tr>
+      <w:tr>
+        <w:trPr>
+          <w:tblCellSpacing w:w="0" w:type="dxa"/>
+          <w:jc w:val="center"/>
+        </w:trPr>
+        <w:tc>
+          <w:tcPr>
+            <w:tcW w:w="0" w:type="auto"/>
+            <w:tcBorders>
+              <w:top w:val="outset" w:sz="6" w:space="0" w:color="auto"/>
+              <w:left w:val="outset" w:sz="6" w:space="0" w:color="auto"/>
+              <w:bottom w:val="outset" w:sz="6" w:space="0" w:color="auto"/>
+              <w:right w:val="outset" w:sz="6" w:space="0" w:color="auto"/>
+            </w:tcBorders>
+            <w:shd w:val="clear" w:color="auto" w:fill="19232D"/>
+            <w:vAlign w:val="center"/>
+            <w:hideMark/>
+          </w:tcPr>
+          <w:p>
+            <w:pPr>
+              <w:ind w:firstLine="720"/>
+            </w:pPr>
+            <w:r>
+              <w:t>2018</w:t>
+            </w:r>
+          </w:p>
+        </w:tc>
+        <w:tc>
+          <w:tcPr>
+            <w:tcW w:w="0" w:type="auto"/>
+            <w:tcBorders>
+              <w:top w:val="outset" w:sz="6" w:space="0" w:color="auto"/>
+              <w:left w:val="outset" w:sz="6" w:space="0" w:color="auto"/>
+              <w:bottom w:val="outset" w:sz="6" w:space="0" w:color="auto"/>
+              <w:right w:val="outset" w:sz="6" w:space="0" w:color="auto"/>
+            </w:tcBorders>
+            <w:shd w:val="clear" w:color="auto" w:fill="19232D"/>
+            <w:vAlign w:val="center"/>
+            <w:hideMark/>
+          </w:tcPr>
+          <w:p>
+            <w:pPr>
+              <w:ind w:firstLine="720"/>
+            </w:pPr>
+            <w:r>
+              <w:t>United Package</w:t>
+            </w:r>
+          </w:p>
+        </w:tc>
+        <w:tc>
+          <w:tcPr>
+            <w:tcW w:w="0" w:type="auto"/>
+            <w:tcBorders>
+              <w:top w:val="outset" w:sz="6" w:space="0" w:color="auto"/>
+              <w:left w:val="outset" w:sz="6" w:space="0" w:color="auto"/>
+              <w:bottom w:val="outset" w:sz="6" w:space="0" w:color="auto"/>
+              <w:right w:val="outset" w:sz="6" w:space="0" w:color="auto"/>
+            </w:tcBorders>
+            <w:shd w:val="clear" w:color="auto" w:fill="19232D"/>
+            <w:vAlign w:val="center"/>
+            <w:hideMark/>
+          </w:tcPr>
+          <w:p>
+            <w:pPr>
+              <w:ind w:firstLine="720"/>
+            </w:pPr>
+            <w:r>
+              <w:t>542</w:t>
+            </w:r>
+          </w:p>
+        </w:tc>
+      </w:tr>
+      <w:tr>
+        <w:trPr>
+          <w:tblCellSpacing w:w="0" w:type="dxa"/>
+          <w:jc w:val="center"/>
+        </w:trPr>
+        <w:tc>
+          <w:tcPr>
+            <w:tcW w:w="0" w:type="auto"/>
+            <w:tcBorders>
+              <w:top w:val="outset" w:sz="6" w:space="0" w:color="auto"/>
+              <w:left w:val="outset" w:sz="6" w:space="0" w:color="auto"/>
+              <w:bottom w:val="outset" w:sz="6" w:space="0" w:color="auto"/>
+              <w:right w:val="outset" w:sz="6" w:space="0" w:color="auto"/>
+            </w:tcBorders>
+            <w:shd w:val="clear" w:color="auto" w:fill="19232D"/>
+            <w:vAlign w:val="center"/>
+            <w:hideMark/>
+          </w:tcPr>
+          <w:p>
+            <w:pPr>
+              <w:ind w:firstLine="720"/>
+            </w:pPr>
+            <w:r>
+              <w:t>2019</w:t>
+            </w:r>
+          </w:p>
+        </w:tc>
+        <w:tc>
+          <w:tcPr>
+            <w:tcW w:w="0" w:type="auto"/>
+            <w:tcBorders>
+              <w:top w:val="outset" w:sz="6" w:space="0" w:color="auto"/>
+              <w:left w:val="outset" w:sz="6" w:space="0" w:color="auto"/>
+              <w:bottom w:val="outset" w:sz="6" w:space="0" w:color="auto"/>
+              <w:right w:val="outset" w:sz="6" w:space="0" w:color="auto"/>
+            </w:tcBorders>
+            <w:shd w:val="clear" w:color="auto" w:fill="19232D"/>
+            <w:vAlign w:val="center"/>
+            <w:hideMark/>
+          </w:tcPr>
+          <w:p>
+            <w:pPr>
+              <w:ind w:firstLine="720"/>
+            </w:pPr>
+            <w:r>
+              <w:t>Speedy Express</w:t>
+            </w:r>
+          </w:p>
+        </w:tc>
+        <w:tc>
+          <w:tcPr>
+            <w:tcW w:w="0" w:type="auto"/>
+            <w:tcBorders>
+              <w:top w:val="outset" w:sz="6" w:space="0" w:color="auto"/>
+              <w:left w:val="outset" w:sz="6" w:space="0" w:color="auto"/>
+              <w:bottom w:val="outset" w:sz="6" w:space="0" w:color="auto"/>
+              <w:right w:val="outset" w:sz="6" w:space="0" w:color="auto"/>
+            </w:tcBorders>
+            <w:shd w:val="clear" w:color="auto" w:fill="19232D"/>
+            <w:vAlign w:val="center"/>
+            <w:hideMark/>
+          </w:tcPr>
+          <w:p>
+            <w:pPr>
+              <w:ind w:firstLine="720"/>
+            </w:pPr>
+            <w:r>
+              <w:t>439</w:t>
+            </w:r>
+          </w:p>
+        </w:tc>
+      </w:tr>
+      <w:tr>
+        <w:trPr>
+          <w:tblCellSpacing w:w="0" w:type="dxa"/>
+          <w:jc w:val="center"/>
+        </w:trPr>
+        <w:tc>
+          <w:tcPr>
+            <w:tcW w:w="0" w:type="auto"/>
+            <w:tcBorders>
+              <w:top w:val="outset" w:sz="6" w:space="0" w:color="auto"/>
+              <w:left w:val="outset" w:sz="6" w:space="0" w:color="auto"/>
+              <w:bottom w:val="outset" w:sz="6" w:space="0" w:color="auto"/>
+              <w:right w:val="outset" w:sz="6" w:space="0" w:color="auto"/>
+            </w:tcBorders>
+            <w:shd w:val="clear" w:color="auto" w:fill="19232D"/>
+            <w:vAlign w:val="center"/>
+            <w:hideMark/>
+          </w:tcPr>
+          <w:p>
+            <w:pPr>
+              <w:ind w:firstLine="720"/>
+            </w:pPr>
+            <w:r>
+              <w:t>2019</w:t>
+            </w:r>
+          </w:p>
+        </w:tc>
+        <w:tc>
+          <w:tcPr>
+            <w:tcW w:w="0" w:type="auto"/>
+            <w:tcBorders>
+              <w:top w:val="outset" w:sz="6" w:space="0" w:color="auto"/>
+              <w:left w:val="outset" w:sz="6" w:space="0" w:color="auto"/>
+              <w:bottom w:val="outset" w:sz="6" w:space="0" w:color="auto"/>
+              <w:right w:val="outset" w:sz="6" w:space="0" w:color="auto"/>
+            </w:tcBorders>
+            <w:shd w:val="clear" w:color="auto" w:fill="19232D"/>
+            <w:vAlign w:val="center"/>
+            <w:hideMark/>
+          </w:tcPr>
+          <w:p>
+            <w:pPr>
+              <w:ind w:firstLine="720"/>
+            </w:pPr>
+            <w:r>
+              <w:t>United Package</w:t>
+            </w:r>
+          </w:p>
+        </w:tc>
+        <w:tc>
+          <w:tcPr>
+            <w:tcW w:w="0" w:type="auto"/>
+            <w:tcBorders>
+              <w:top w:val="outset" w:sz="6" w:space="0" w:color="auto"/>
+              <w:left w:val="outset" w:sz="6" w:space="0" w:color="auto"/>
+              <w:bottom w:val="outset" w:sz="6" w:space="0" w:color="auto"/>
+              <w:right w:val="outset" w:sz="6" w:space="0" w:color="auto"/>
+            </w:tcBorders>
+            <w:shd w:val="clear" w:color="auto" w:fill="19232D"/>
+            <w:vAlign w:val="center"/>
+            <w:hideMark/>
+          </w:tcPr>
+          <w:p>
+            <w:pPr>
+              <w:ind w:firstLine="720"/>
+            </w:pPr>
+            <w:r>
+              <w:t>453</w:t>
+            </w:r>
+          </w:p>
+        </w:tc>
+      </w:tr>
+      <w:tr>
+        <w:trPr>
+          <w:tblCellSpacing w:w="0" w:type="dxa"/>
+          <w:jc w:val="center"/>
+        </w:trPr>
+        <w:tc>
+          <w:tcPr>
+            <w:tcW w:w="0" w:type="auto"/>
+            <w:tcBorders>
+              <w:top w:val="outset" w:sz="6" w:space="0" w:color="auto"/>
+              <w:left w:val="outset" w:sz="6" w:space="0" w:color="auto"/>
+              <w:bottom w:val="outset" w:sz="6" w:space="0" w:color="auto"/>
+              <w:right w:val="outset" w:sz="6" w:space="0" w:color="auto"/>
+            </w:tcBorders>
+            <w:shd w:val="clear" w:color="auto" w:fill="19232D"/>
+            <w:vAlign w:val="center"/>
+            <w:hideMark/>
+          </w:tcPr>
+          <w:p>
+            <w:pPr>
+              <w:ind w:firstLine="720"/>
+            </w:pPr>
+            <w:r>
+              <w:t>2019</w:t>
+            </w:r>
+          </w:p>
+        </w:tc>
+        <w:tc>
+          <w:tcPr>
+            <w:tcW w:w="0" w:type="auto"/>
+            <w:tcBorders>
+              <w:top w:val="outset" w:sz="6" w:space="0" w:color="auto"/>
+              <w:left w:val="outset" w:sz="6" w:space="0" w:color="auto"/>
+              <w:bottom w:val="outset" w:sz="6" w:space="0" w:color="auto"/>
+              <w:right w:val="outset" w:sz="6" w:space="0" w:color="auto"/>
+            </w:tcBorders>
+            <w:shd w:val="clear" w:color="auto" w:fill="19232D"/>
+            <w:vAlign w:val="center"/>
+            <w:hideMark/>
+          </w:tcPr>
+          <w:p>
+            <w:pPr>
+              <w:ind w:firstLine="720"/>
+            </w:pPr>
+            <w:r>
+              <w:t>Federal Shipping</w:t>
+            </w:r>
+          </w:p>
+        </w:tc>
+        <w:tc>
+          <w:tcPr>
+            <w:tcW w:w="0" w:type="auto"/>
+            <w:tcBorders>
+              <w:top w:val="outset" w:sz="6" w:space="0" w:color="auto"/>
+              <w:left w:val="outset" w:sz="6" w:space="0" w:color="auto"/>
+              <w:bottom w:val="outset" w:sz="6" w:space="0" w:color="auto"/>
+              <w:right w:val="outset" w:sz="6" w:space="0" w:color="auto"/>
+            </w:tcBorders>
+            <w:shd w:val="clear" w:color="auto" w:fill="19232D"/>
+            <w:vAlign w:val="center"/>
+            <w:hideMark/>
+          </w:tcPr>
+          <w:p>
+            <w:pPr>
+              <w:ind w:firstLine="720"/>
+            </w:pPr>
+            <w:r>
+              <w:t>470</w:t>
+            </w:r>
+          </w:p>
+        </w:tc>
+      </w:tr>
+      <w:tr>
+        <w:trPr>
+          <w:tblCellSpacing w:w="0" w:type="dxa"/>
+          <w:jc w:val="center"/>
+        </w:trPr>
+        <w:tc>
+          <w:tcPr>
+            <w:tcW w:w="0" w:type="auto"/>
+            <w:tcBorders>
+              <w:top w:val="outset" w:sz="6" w:space="0" w:color="auto"/>
+              <w:left w:val="outset" w:sz="6" w:space="0" w:color="auto"/>
+              <w:bottom w:val="outset" w:sz="6" w:space="0" w:color="auto"/>
+              <w:right w:val="outset" w:sz="6" w:space="0" w:color="auto"/>
+            </w:tcBorders>
+            <w:shd w:val="clear" w:color="auto" w:fill="19232D"/>
+            <w:vAlign w:val="center"/>
+            <w:hideMark/>
+          </w:tcPr>
+          <w:p>
+            <w:pPr>
+              <w:ind w:firstLine="720"/>
+            </w:pPr>
+            <w:r>
+              <w:t>2020</w:t>
+            </w:r>
+          </w:p>
+        </w:tc>
+        <w:tc>
+          <w:tcPr>
+            <w:tcW w:w="0" w:type="auto"/>
+            <w:tcBorders>
+              <w:top w:val="outset" w:sz="6" w:space="0" w:color="auto"/>
+              <w:left w:val="outset" w:sz="6" w:space="0" w:color="auto"/>
+              <w:bottom w:val="outset" w:sz="6" w:space="0" w:color="auto"/>
+              <w:right w:val="outset" w:sz="6" w:space="0" w:color="auto"/>
+            </w:tcBorders>
+            <w:shd w:val="clear" w:color="auto" w:fill="19232D"/>
+            <w:vAlign w:val="center"/>
+            <w:hideMark/>
+          </w:tcPr>
+          <w:p>
+            <w:pPr>
+              <w:ind w:firstLine="720"/>
+            </w:pPr>
+            <w:r>
+              <w:t>United Package</w:t>
+            </w:r>
+          </w:p>
+        </w:tc>
+        <w:tc>
+          <w:tcPr>
+            <w:tcW w:w="0" w:type="auto"/>
+            <w:tcBorders>
+              <w:top w:val="outset" w:sz="6" w:space="0" w:color="auto"/>
+              <w:left w:val="outset" w:sz="6" w:space="0" w:color="auto"/>
+              <w:bottom w:val="outset" w:sz="6" w:space="0" w:color="auto"/>
+              <w:right w:val="outset" w:sz="6" w:space="0" w:color="auto"/>
+            </w:tcBorders>
+            <w:shd w:val="clear" w:color="auto" w:fill="19232D"/>
+            <w:vAlign w:val="center"/>
+            <w:hideMark/>
+          </w:tcPr>
+          <w:p>
+            <w:pPr>
+              <w:ind w:firstLine="720"/>
+            </w:pPr>
+            <w:r>
+              <w:t>447</w:t>
+            </w:r>
+          </w:p>
+        </w:tc>
+      </w:tr>
+      <w:tr>
+        <w:trPr>
+          <w:tblCellSpacing w:w="0" w:type="dxa"/>
+          <w:jc w:val="center"/>
+        </w:trPr>
+        <w:tc>
+          <w:tcPr>
+            <w:tcW w:w="0" w:type="auto"/>
+            <w:tcBorders>
+              <w:top w:val="outset" w:sz="6" w:space="0" w:color="auto"/>
+              <w:left w:val="outset" w:sz="6" w:space="0" w:color="auto"/>
+              <w:bottom w:val="outset" w:sz="6" w:space="0" w:color="auto"/>
+              <w:right w:val="outset" w:sz="6" w:space="0" w:color="auto"/>
+            </w:tcBorders>
+            <w:shd w:val="clear" w:color="auto" w:fill="19232D"/>
+            <w:vAlign w:val="center"/>
+            <w:hideMark/>
+          </w:tcPr>
+          <w:p>
+            <w:pPr>
+              <w:ind w:firstLine="720"/>
+            </w:pPr>
+            <w:r>
+              <w:t>2020</w:t>
+            </w:r>
+          </w:p>
+        </w:tc>
+        <w:tc>
+          <w:tcPr>
+            <w:tcW w:w="0" w:type="auto"/>
+            <w:tcBorders>
+              <w:top w:val="outset" w:sz="6" w:space="0" w:color="auto"/>
+              <w:left w:val="outset" w:sz="6" w:space="0" w:color="auto"/>
+              <w:bottom w:val="outset" w:sz="6" w:space="0" w:color="auto"/>
+              <w:right w:val="outset" w:sz="6" w:space="0" w:color="auto"/>
+            </w:tcBorders>
+            <w:shd w:val="clear" w:color="auto" w:fill="19232D"/>
+            <w:vAlign w:val="center"/>
+            <w:hideMark/>
+          </w:tcPr>
+          <w:p>
+            <w:pPr>
+              <w:ind w:firstLine="720"/>
+            </w:pPr>
+            <w:r>
+              <w:t>Speedy Express</w:t>
+            </w:r>
+          </w:p>
+        </w:tc>
+        <w:tc>
+          <w:tcPr>
+            <w:tcW w:w="0" w:type="auto"/>
+            <w:tcBorders>
+              <w:top w:val="outset" w:sz="6" w:space="0" w:color="auto"/>
+              <w:left w:val="outset" w:sz="6" w:space="0" w:color="auto"/>
+              <w:bottom w:val="outset" w:sz="6" w:space="0" w:color="auto"/>
+              <w:right w:val="outset" w:sz="6" w:space="0" w:color="auto"/>
+            </w:tcBorders>
+            <w:shd w:val="clear" w:color="auto" w:fill="19232D"/>
+            <w:vAlign w:val="center"/>
+            <w:hideMark/>
+          </w:tcPr>
+          <w:p>
+            <w:pPr>
+              <w:ind w:firstLine="720"/>
+            </w:pPr>
+            <w:r>
+              <w:t>463</w:t>
+            </w:r>
+          </w:p>
+        </w:tc>
+      </w:tr>
+      <w:tr>
+        <w:trPr>
+          <w:tblCellSpacing w:w="0" w:type="dxa"/>
+          <w:jc w:val="center"/>
+        </w:trPr>
+        <w:tc>
+          <w:tcPr>
+            <w:tcW w:w="0" w:type="auto"/>
+            <w:tcBorders>
+              <w:top w:val="outset" w:sz="6" w:space="0" w:color="auto"/>
+              <w:left w:val="outset" w:sz="6" w:space="0" w:color="auto"/>
+              <w:bottom w:val="outset" w:sz="6" w:space="0" w:color="auto"/>
+              <w:right w:val="outset" w:sz="6" w:space="0" w:color="auto"/>
+            </w:tcBorders>
+            <w:shd w:val="clear" w:color="auto" w:fill="19232D"/>
+            <w:vAlign w:val="center"/>
+            <w:hideMark/>
+          </w:tcPr>
+          <w:p>
+            <w:pPr>
+              <w:ind w:firstLine="720"/>
+            </w:pPr>
+            <w:r>
+              <w:t>2020</w:t>
+            </w:r>
+          </w:p>
+        </w:tc>
+        <w:tc>
+          <w:tcPr>
+            <w:tcW w:w="0" w:type="auto"/>
+            <w:tcBorders>
+              <w:top w:val="outset" w:sz="6" w:space="0" w:color="auto"/>
+              <w:left w:val="outset" w:sz="6" w:space="0" w:color="auto"/>
+              <w:bottom w:val="outset" w:sz="6" w:space="0" w:color="auto"/>
+              <w:right w:val="outset" w:sz="6" w:space="0" w:color="auto"/>
+            </w:tcBorders>
+            <w:shd w:val="clear" w:color="auto" w:fill="19232D"/>
+            <w:vAlign w:val="center"/>
+            <w:hideMark/>
+          </w:tcPr>
+          <w:p>
+            <w:pPr>
+              <w:ind w:firstLine="720"/>
+            </w:pPr>
+            <w:r>
+              <w:t>Federal Shipping</w:t>
+            </w:r>
+          </w:p>
+        </w:tc>
+        <w:tc>
+          <w:tcPr>
+            <w:tcW w:w="0" w:type="auto"/>
+            <w:tcBorders>
+              <w:top w:val="outset" w:sz="6" w:space="0" w:color="auto"/>
+              <w:left w:val="outset" w:sz="6" w:space="0" w:color="auto"/>
+              <w:bottom w:val="outset" w:sz="6" w:space="0" w:color="auto"/>
+              <w:right w:val="outset" w:sz="6" w:space="0" w:color="auto"/>
+            </w:tcBorders>
+            <w:shd w:val="clear" w:color="auto" w:fill="19232D"/>
+            <w:vAlign w:val="center"/>
+            <w:hideMark/>
+          </w:tcPr>
+          <w:p>
+            <w:pPr>
+              <w:ind w:firstLine="720"/>
+            </w:pPr>
+            <w:r>
+              <w:t>466</w:t>
+            </w:r>
+          </w:p>
+        </w:tc>
+      </w:tr>
+      <w:tr>
+        <w:trPr>
+          <w:tblCellSpacing w:w="0" w:type="dxa"/>
+          <w:jc w:val="center"/>
+        </w:trPr>
+        <w:tc>
+          <w:tcPr>
+            <w:tcW w:w="0" w:type="auto"/>
+            <w:tcBorders>
+              <w:top w:val="outset" w:sz="6" w:space="0" w:color="auto"/>
+              <w:left w:val="outset" w:sz="6" w:space="0" w:color="auto"/>
+              <w:bottom w:val="outset" w:sz="6" w:space="0" w:color="auto"/>
+              <w:right w:val="outset" w:sz="6" w:space="0" w:color="auto"/>
+            </w:tcBorders>
+            <w:shd w:val="clear" w:color="auto" w:fill="19232D"/>
+            <w:vAlign w:val="center"/>
+            <w:hideMark/>
+          </w:tcPr>
+          <w:p>
+            <w:pPr>
+              <w:ind w:firstLine="720"/>
+            </w:pPr>
+            <w:r>
+              <w:t>2021</w:t>
+            </w:r>
+          </w:p>
+        </w:tc>
+        <w:tc>
+          <w:tcPr>
+            <w:tcW w:w="0" w:type="auto"/>
+            <w:tcBorders>
+              <w:top w:val="outset" w:sz="6" w:space="0" w:color="auto"/>
+              <w:left w:val="outset" w:sz="6" w:space="0" w:color="auto"/>
+              <w:bottom w:val="outset" w:sz="6" w:space="0" w:color="auto"/>
+              <w:right w:val="outset" w:sz="6" w:space="0" w:color="auto"/>
+            </w:tcBorders>
+            <w:shd w:val="clear" w:color="auto" w:fill="19232D"/>
+            <w:vAlign w:val="center"/>
+            <w:hideMark/>
+          </w:tcPr>
+          <w:p>
+            <w:pPr>
+              <w:ind w:firstLine="720"/>
+            </w:pPr>
+            <w:r>
+              <w:t>Speedy Express</w:t>
+            </w:r>
+          </w:p>
+        </w:tc>
+        <w:tc>
+          <w:tcPr>
+            <w:tcW w:w="0" w:type="auto"/>
+            <w:tcBorders>
+              <w:top w:val="outset" w:sz="6" w:space="0" w:color="auto"/>
+              <w:left w:val="outset" w:sz="6" w:space="0" w:color="auto"/>
+              <w:bottom w:val="outset" w:sz="6" w:space="0" w:color="auto"/>
+              <w:right w:val="outset" w:sz="6" w:space="0" w:color="auto"/>
+            </w:tcBorders>
+            <w:shd w:val="clear" w:color="auto" w:fill="19232D"/>
+            <w:vAlign w:val="center"/>
+            <w:hideMark/>
+          </w:tcPr>
+          <w:p>
+            <w:pPr>
+              <w:ind w:firstLine="720"/>
+            </w:pPr>
+            <w:r>
+              <w:t>458</w:t>
+            </w:r>
+          </w:p>
+        </w:tc>
+      </w:tr>
+      <w:tr>
+        <w:trPr>
+          <w:tblCellSpacing w:w="0" w:type="dxa"/>
+          <w:jc w:val="center"/>
+        </w:trPr>
+        <w:tc>
+          <w:tcPr>
+            <w:tcW w:w="0" w:type="auto"/>
+            <w:tcBorders>
+              <w:top w:val="outset" w:sz="6" w:space="0" w:color="auto"/>
+              <w:left w:val="outset" w:sz="6" w:space="0" w:color="auto"/>
+              <w:bottom w:val="outset" w:sz="6" w:space="0" w:color="auto"/>
+              <w:right w:val="outset" w:sz="6" w:space="0" w:color="auto"/>
+            </w:tcBorders>
+            <w:shd w:val="clear" w:color="auto" w:fill="19232D"/>
+            <w:vAlign w:val="center"/>
+            <w:hideMark/>
+          </w:tcPr>
+          <w:p>
+            <w:pPr>
+              <w:ind w:firstLine="720"/>
+            </w:pPr>
+            <w:r>
+              <w:t>2021</w:t>
+            </w:r>
+          </w:p>
+        </w:tc>
+        <w:tc>
+          <w:tcPr>
+            <w:tcW w:w="0" w:type="auto"/>
+            <w:tcBorders>
+              <w:top w:val="outset" w:sz="6" w:space="0" w:color="auto"/>
+              <w:left w:val="outset" w:sz="6" w:space="0" w:color="auto"/>
+              <w:bottom w:val="outset" w:sz="6" w:space="0" w:color="auto"/>
+              <w:right w:val="outset" w:sz="6" w:space="0" w:color="auto"/>
+            </w:tcBorders>
+            <w:shd w:val="clear" w:color="auto" w:fill="19232D"/>
+            <w:vAlign w:val="center"/>
+            <w:hideMark/>
+          </w:tcPr>
+          <w:p>
+            <w:pPr>
+              <w:ind w:firstLine="720"/>
+            </w:pPr>
+            <w:r>
+              <w:t>Federal Shipping</w:t>
+            </w:r>
+          </w:p>
+        </w:tc>
+        <w:tc>
+          <w:tcPr>
+            <w:tcW w:w="0" w:type="auto"/>
+            <w:tcBorders>
+              <w:top w:val="outset" w:sz="6" w:space="0" w:color="auto"/>
+              <w:left w:val="outset" w:sz="6" w:space="0" w:color="auto"/>
+              <w:bottom w:val="outset" w:sz="6" w:space="0" w:color="auto"/>
+              <w:right w:val="outset" w:sz="6" w:space="0" w:color="auto"/>
+            </w:tcBorders>
+            <w:shd w:val="clear" w:color="auto" w:fill="19232D"/>
+            <w:vAlign w:val="center"/>
+            <w:hideMark/>
+          </w:tcPr>
+          <w:p>
+            <w:pPr>
+              <w:ind w:firstLine="720"/>
+            </w:pPr>
+            <w:r>
+              <w:t>475</w:t>
+            </w:r>
+          </w:p>
+        </w:tc>
+      </w:tr>
+      <w:tr>
+        <w:trPr>
+          <w:tblCellSpacing w:w="0" w:type="dxa"/>
+          <w:jc w:val="center"/>
+        </w:trPr>
+        <w:tc>
+          <w:tcPr>
+            <w:tcW w:w="0" w:type="auto"/>
+            <w:tcBorders>
+              <w:top w:val="outset" w:sz="6" w:space="0" w:color="auto"/>
+              <w:left w:val="outset" w:sz="6" w:space="0" w:color="auto"/>
+              <w:bottom w:val="outset" w:sz="6" w:space="0" w:color="auto"/>
+              <w:right w:val="outset" w:sz="6" w:space="0" w:color="auto"/>
+            </w:tcBorders>
+            <w:shd w:val="clear" w:color="auto" w:fill="19232D"/>
+            <w:vAlign w:val="center"/>
+            <w:hideMark/>
+          </w:tcPr>
+          <w:p>
+            <w:pPr>
+              <w:ind w:firstLine="720"/>
+            </w:pPr>
+            <w:r>
+              <w:t>2021</w:t>
+            </w:r>
+          </w:p>
+        </w:tc>
+        <w:tc>
+          <w:tcPr>
+            <w:tcW w:w="0" w:type="auto"/>
+            <w:tcBorders>
+              <w:top w:val="outset" w:sz="6" w:space="0" w:color="auto"/>
+              <w:left w:val="outset" w:sz="6" w:space="0" w:color="auto"/>
+              <w:bottom w:val="outset" w:sz="6" w:space="0" w:color="auto"/>
+              <w:right w:val="outset" w:sz="6" w:space="0" w:color="auto"/>
+            </w:tcBorders>
+            <w:shd w:val="clear" w:color="auto" w:fill="19232D"/>
+            <w:vAlign w:val="center"/>
+            <w:hideMark/>
+          </w:tcPr>
+          <w:p>
+            <w:pPr>
+              <w:ind w:firstLine="720"/>
+            </w:pPr>
+            <w:r>
+              <w:t>United Package</w:t>
+            </w:r>
+          </w:p>
+        </w:tc>
+        <w:tc>
+          <w:tcPr>
+            <w:tcW w:w="0" w:type="auto"/>
+            <w:tcBorders>
+              <w:top w:val="outset" w:sz="6" w:space="0" w:color="auto"/>
+              <w:left w:val="outset" w:sz="6" w:space="0" w:color="auto"/>
+              <w:bottom w:val="outset" w:sz="6" w:space="0" w:color="auto"/>
+              <w:right w:val="outset" w:sz="6" w:space="0" w:color="auto"/>
+            </w:tcBorders>
+            <w:shd w:val="clear" w:color="auto" w:fill="19232D"/>
+            <w:vAlign w:val="center"/>
+            <w:hideMark/>
+          </w:tcPr>
+          <w:p>
+            <w:pPr>
+              <w:ind w:firstLine="720"/>
+            </w:pPr>
+            <w:r>
+              <w:t>487</w:t>
+            </w:r>
+          </w:p>
+        </w:tc>
+      </w:tr>
+      <w:tr>
+        <w:trPr>
+          <w:tblCellSpacing w:w="0" w:type="dxa"/>
+          <w:jc w:val="center"/>
+        </w:trPr>
+        <w:tc>
+          <w:tcPr>
+            <w:tcW w:w="0" w:type="auto"/>
+            <w:tcBorders>
+              <w:top w:val="outset" w:sz="6" w:space="0" w:color="auto"/>
+              <w:left w:val="outset" w:sz="6" w:space="0" w:color="auto"/>
+              <w:bottom w:val="outset" w:sz="6" w:space="0" w:color="auto"/>
+              <w:right w:val="outset" w:sz="6" w:space="0" w:color="auto"/>
+            </w:tcBorders>
+            <w:shd w:val="clear" w:color="auto" w:fill="19232D"/>
+            <w:vAlign w:val="center"/>
+            <w:hideMark/>
+          </w:tcPr>
+          <w:p>
+            <w:pPr>
+              <w:ind w:firstLine="720"/>
+            </w:pPr>
+            <w:r>
+              <w:t>2022</w:t>
+            </w:r>
+          </w:p>
+        </w:tc>
+        <w:tc>
+          <w:tcPr>
+            <w:tcW w:w="0" w:type="auto"/>
+            <w:tcBorders>
+              <w:top w:val="outset" w:sz="6" w:space="0" w:color="auto"/>
+              <w:left w:val="outset" w:sz="6" w:space="0" w:color="auto"/>
+              <w:bottom w:val="outset" w:sz="6" w:space="0" w:color="auto"/>
+              <w:right w:val="outset" w:sz="6" w:space="0" w:color="auto"/>
+            </w:tcBorders>
+            <w:shd w:val="clear" w:color="auto" w:fill="19232D"/>
+            <w:vAlign w:val="center"/>
+            <w:hideMark/>
+          </w:tcPr>
+          <w:p>
+            <w:pPr>
+              <w:ind w:firstLine="720"/>
+            </w:pPr>
+            <w:r>
+              <w:t>Federal Shipping</w:t>
+            </w:r>
+          </w:p>
+        </w:tc>
+        <w:tc>
+          <w:tcPr>
+            <w:tcW w:w="0" w:type="auto"/>
+            <w:tcBorders>
+              <w:top w:val="outset" w:sz="6" w:space="0" w:color="auto"/>
+              <w:left w:val="outset" w:sz="6" w:space="0" w:color="auto"/>
+              <w:bottom w:val="outset" w:sz="6" w:space="0" w:color="auto"/>
+              <w:right w:val="outset" w:sz="6" w:space="0" w:color="auto"/>
+            </w:tcBorders>
+            <w:shd w:val="clear" w:color="auto" w:fill="19232D"/>
+            <w:vAlign w:val="center"/>
+            <w:hideMark/>
+          </w:tcPr>
+          <w:p>
+            <w:pPr>
+              <w:ind w:firstLine="720"/>
+            </w:pPr>
+            <w:r>
+              <w:t>430</w:t>
+            </w:r>
+          </w:p>
+        </w:tc>
+      </w:tr>
+      <w:tr>
+        <w:trPr>
+          <w:tblCellSpacing w:w="0" w:type="dxa"/>
+          <w:jc w:val="center"/>
+        </w:trPr>
+        <w:tc>
+          <w:tcPr>
+            <w:tcW w:w="0" w:type="auto"/>
+            <w:tcBorders>
+              <w:top w:val="outset" w:sz="6" w:space="0" w:color="auto"/>
+              <w:left w:val="outset" w:sz="6" w:space="0" w:color="auto"/>
+              <w:bottom w:val="outset" w:sz="6" w:space="0" w:color="auto"/>
+              <w:right w:val="outset" w:sz="6" w:space="0" w:color="auto"/>
+            </w:tcBorders>
+            <w:shd w:val="clear" w:color="auto" w:fill="19232D"/>
+            <w:vAlign w:val="center"/>
+            <w:hideMark/>
+          </w:tcPr>
+          <w:p>
+            <w:pPr>
+              <w:ind w:firstLine="720"/>
+            </w:pPr>
+            <w:r>
+              <w:t>2022</w:t>
+            </w:r>
+          </w:p>
+        </w:tc>
+        <w:tc>
+          <w:tcPr>
+            <w:tcW w:w="0" w:type="auto"/>
+            <w:tcBorders>
+              <w:top w:val="outset" w:sz="6" w:space="0" w:color="auto"/>
+              <w:left w:val="outset" w:sz="6" w:space="0" w:color="auto"/>
+              <w:bottom w:val="outset" w:sz="6" w:space="0" w:color="auto"/>
+              <w:right w:val="outset" w:sz="6" w:space="0" w:color="auto"/>
+            </w:tcBorders>
+            <w:shd w:val="clear" w:color="auto" w:fill="19232D"/>
+            <w:vAlign w:val="center"/>
+            <w:hideMark/>
+          </w:tcPr>
+          <w:p>
+            <w:pPr>
+              <w:ind w:firstLine="720"/>
+            </w:pPr>
+            <w:r>
+              <w:t>Speedy Express</w:t>
+            </w:r>
+          </w:p>
+        </w:tc>
+        <w:tc>
+          <w:tcPr>
+            <w:tcW w:w="0" w:type="auto"/>
+            <w:tcBorders>
+              <w:top w:val="outset" w:sz="6" w:space="0" w:color="auto"/>
+              <w:left w:val="outset" w:sz="6" w:space="0" w:color="auto"/>
+              <w:bottom w:val="outset" w:sz="6" w:space="0" w:color="auto"/>
+              <w:right w:val="outset" w:sz="6" w:space="0" w:color="auto"/>
+            </w:tcBorders>
+            <w:shd w:val="clear" w:color="auto" w:fill="19232D"/>
+            <w:vAlign w:val="center"/>
+            <w:hideMark/>
+          </w:tcPr>
+          <w:p>
+            <w:pPr>
+              <w:ind w:firstLine="720"/>
+            </w:pPr>
+            <w:r>
+              <w:t>449</w:t>
+            </w:r>
+          </w:p>
+        </w:tc>
+      </w:tr>
+      <w:tr>
+        <w:trPr>
+          <w:tblCellSpacing w:w="0" w:type="dxa"/>
+          <w:jc w:val="center"/>
+        </w:trPr>
+        <w:tc>
+          <w:tcPr>
+            <w:tcW w:w="0" w:type="auto"/>
+            <w:tcBorders>
+              <w:top w:val="outset" w:sz="6" w:space="0" w:color="auto"/>
+              <w:left w:val="outset" w:sz="6" w:space="0" w:color="auto"/>
+              <w:bottom w:val="outset" w:sz="6" w:space="0" w:color="auto"/>
+              <w:right w:val="outset" w:sz="6" w:space="0" w:color="auto"/>
+            </w:tcBorders>
+            <w:shd w:val="clear" w:color="auto" w:fill="19232D"/>
+            <w:vAlign w:val="center"/>
+            <w:hideMark/>
+          </w:tcPr>
+          <w:p>
+            <w:pPr>
+              <w:ind w:firstLine="720"/>
+            </w:pPr>
+            <w:r>
               <w:lastRenderedPageBreak/>
-              <w:t>2015</w:t>
+              <w:t>2022</w:t>
             </w:r>
           </w:p>
         </w:tc>
@@ -10143,7 +11807,7 @@
               <w:ind w:firstLine="720"/>
             </w:pPr>
             <w:r>
-              <w:t>478</w:t>
+              <w:t>473</w:t>
             </w:r>
           </w:p>
         </w:tc>
@@ -10171,7 +11835,7 @@
               <w:ind w:firstLine="720"/>
             </w:pPr>
             <w:r>
-              <w:t>2015</w:t>
+              <w:t>2023</w:t>
             </w:r>
           </w:p>
         </w:tc>
@@ -10193,6 +11857,78 @@
               <w:ind w:firstLine="720"/>
             </w:pPr>
             <w:r>
+              <w:t>Federal Shipping</w:t>
+            </w:r>
+          </w:p>
+        </w:tc>
+        <w:tc>
+          <w:tcPr>
+            <w:tcW w:w="0" w:type="auto"/>
+            <w:tcBorders>
+              <w:top w:val="outset" w:sz="6" w:space="0" w:color="auto"/>
+              <w:left w:val="outset" w:sz="6" w:space="0" w:color="auto"/>
+              <w:bottom w:val="outset" w:sz="6" w:space="0" w:color="auto"/>
+              <w:right w:val="outset" w:sz="6" w:space="0" w:color="auto"/>
+            </w:tcBorders>
+            <w:shd w:val="clear" w:color="auto" w:fill="19232D"/>
+            <w:vAlign w:val="center"/>
+            <w:hideMark/>
+          </w:tcPr>
+          <w:p>
+            <w:pPr>
+              <w:ind w:firstLine="720"/>
+            </w:pPr>
+            <w:r>
+              <w:t>358</w:t>
+            </w:r>
+          </w:p>
+        </w:tc>
+      </w:tr>
+      <w:tr>
+        <w:trPr>
+          <w:tblCellSpacing w:w="0" w:type="dxa"/>
+          <w:jc w:val="center"/>
+        </w:trPr>
+        <w:tc>
+          <w:tcPr>
+            <w:tcW w:w="0" w:type="auto"/>
+            <w:tcBorders>
+              <w:top w:val="outset" w:sz="6" w:space="0" w:color="auto"/>
+              <w:left w:val="outset" w:sz="6" w:space="0" w:color="auto"/>
+              <w:bottom w:val="outset" w:sz="6" w:space="0" w:color="auto"/>
+              <w:right w:val="outset" w:sz="6" w:space="0" w:color="auto"/>
+            </w:tcBorders>
+            <w:shd w:val="clear" w:color="auto" w:fill="19232D"/>
+            <w:vAlign w:val="center"/>
+            <w:hideMark/>
+          </w:tcPr>
+          <w:p>
+            <w:pPr>
+              <w:ind w:firstLine="720"/>
+            </w:pPr>
+            <w:r>
+              <w:t>2023</w:t>
+            </w:r>
+          </w:p>
+        </w:tc>
+        <w:tc>
+          <w:tcPr>
+            <w:tcW w:w="0" w:type="auto"/>
+            <w:tcBorders>
+              <w:top w:val="outset" w:sz="6" w:space="0" w:color="auto"/>
+              <w:left w:val="outset" w:sz="6" w:space="0" w:color="auto"/>
+              <w:bottom w:val="outset" w:sz="6" w:space="0" w:color="auto"/>
+              <w:right w:val="outset" w:sz="6" w:space="0" w:color="auto"/>
+            </w:tcBorders>
+            <w:shd w:val="clear" w:color="auto" w:fill="19232D"/>
+            <w:vAlign w:val="center"/>
+            <w:hideMark/>
+          </w:tcPr>
+          <w:p>
+            <w:pPr>
+              <w:ind w:firstLine="720"/>
+            </w:pPr>
+            <w:r>
               <w:t>Speedy Express</w:t>
             </w:r>
           </w:p>
@@ -10215,7 +11951,7 @@
               <w:ind w:firstLine="720"/>
             </w:pPr>
             <w:r>
-              <w:t>494</w:t>
+              <w:t>382</w:t>
             </w:r>
           </w:p>
         </w:tc>
@@ -10243,1663 +11979,6 @@
               <w:ind w:firstLine="720"/>
             </w:pPr>
             <w:r>
-              <w:t>2016</w:t>
-            </w:r>
-          </w:p>
-        </w:tc>
-        <w:tc>
-          <w:tcPr>
-            <w:tcW w:w="0" w:type="auto"/>
-            <w:tcBorders>
-              <w:top w:val="outset" w:sz="6" w:space="0" w:color="auto"/>
-              <w:left w:val="outset" w:sz="6" w:space="0" w:color="auto"/>
-              <w:bottom w:val="outset" w:sz="6" w:space="0" w:color="auto"/>
-              <w:right w:val="outset" w:sz="6" w:space="0" w:color="auto"/>
-            </w:tcBorders>
-            <w:shd w:val="clear" w:color="auto" w:fill="19232D"/>
-            <w:vAlign w:val="center"/>
-            <w:hideMark/>
-          </w:tcPr>
-          <w:p>
-            <w:pPr>
-              <w:ind w:firstLine="720"/>
-            </w:pPr>
-            <w:r>
-              <w:t>Speedy Express</w:t>
-            </w:r>
-          </w:p>
-        </w:tc>
-        <w:tc>
-          <w:tcPr>
-            <w:tcW w:w="0" w:type="auto"/>
-            <w:tcBorders>
-              <w:top w:val="outset" w:sz="6" w:space="0" w:color="auto"/>
-              <w:left w:val="outset" w:sz="6" w:space="0" w:color="auto"/>
-              <w:bottom w:val="outset" w:sz="6" w:space="0" w:color="auto"/>
-              <w:right w:val="outset" w:sz="6" w:space="0" w:color="auto"/>
-            </w:tcBorders>
-            <w:shd w:val="clear" w:color="auto" w:fill="19232D"/>
-            <w:vAlign w:val="center"/>
-            <w:hideMark/>
-          </w:tcPr>
-          <w:p>
-            <w:pPr>
-              <w:ind w:firstLine="720"/>
-            </w:pPr>
-            <w:r>
-              <w:t>482</w:t>
-            </w:r>
-          </w:p>
-        </w:tc>
-      </w:tr>
-      <w:tr>
-        <w:trPr>
-          <w:tblCellSpacing w:w="0" w:type="dxa"/>
-          <w:jc w:val="center"/>
-        </w:trPr>
-        <w:tc>
-          <w:tcPr>
-            <w:tcW w:w="0" w:type="auto"/>
-            <w:tcBorders>
-              <w:top w:val="outset" w:sz="6" w:space="0" w:color="auto"/>
-              <w:left w:val="outset" w:sz="6" w:space="0" w:color="auto"/>
-              <w:bottom w:val="outset" w:sz="6" w:space="0" w:color="auto"/>
-              <w:right w:val="outset" w:sz="6" w:space="0" w:color="auto"/>
-            </w:tcBorders>
-            <w:shd w:val="clear" w:color="auto" w:fill="19232D"/>
-            <w:vAlign w:val="center"/>
-            <w:hideMark/>
-          </w:tcPr>
-          <w:p>
-            <w:pPr>
-              <w:ind w:firstLine="720"/>
-            </w:pPr>
-            <w:r>
-              <w:t>2016</w:t>
-            </w:r>
-          </w:p>
-        </w:tc>
-        <w:tc>
-          <w:tcPr>
-            <w:tcW w:w="0" w:type="auto"/>
-            <w:tcBorders>
-              <w:top w:val="outset" w:sz="6" w:space="0" w:color="auto"/>
-              <w:left w:val="outset" w:sz="6" w:space="0" w:color="auto"/>
-              <w:bottom w:val="outset" w:sz="6" w:space="0" w:color="auto"/>
-              <w:right w:val="outset" w:sz="6" w:space="0" w:color="auto"/>
-            </w:tcBorders>
-            <w:shd w:val="clear" w:color="auto" w:fill="19232D"/>
-            <w:vAlign w:val="center"/>
-            <w:hideMark/>
-          </w:tcPr>
-          <w:p>
-            <w:pPr>
-              <w:ind w:firstLine="720"/>
-            </w:pPr>
-            <w:r>
-              <w:t>United Package</w:t>
-            </w:r>
-          </w:p>
-        </w:tc>
-        <w:tc>
-          <w:tcPr>
-            <w:tcW w:w="0" w:type="auto"/>
-            <w:tcBorders>
-              <w:top w:val="outset" w:sz="6" w:space="0" w:color="auto"/>
-              <w:left w:val="outset" w:sz="6" w:space="0" w:color="auto"/>
-              <w:bottom w:val="outset" w:sz="6" w:space="0" w:color="auto"/>
-              <w:right w:val="outset" w:sz="6" w:space="0" w:color="auto"/>
-            </w:tcBorders>
-            <w:shd w:val="clear" w:color="auto" w:fill="19232D"/>
-            <w:vAlign w:val="center"/>
-            <w:hideMark/>
-          </w:tcPr>
-          <w:p>
-            <w:pPr>
-              <w:ind w:firstLine="720"/>
-            </w:pPr>
-            <w:r>
-              <w:t>500</w:t>
-            </w:r>
-          </w:p>
-        </w:tc>
-      </w:tr>
-      <w:tr>
-        <w:trPr>
-          <w:tblCellSpacing w:w="0" w:type="dxa"/>
-          <w:jc w:val="center"/>
-        </w:trPr>
-        <w:tc>
-          <w:tcPr>
-            <w:tcW w:w="0" w:type="auto"/>
-            <w:tcBorders>
-              <w:top w:val="outset" w:sz="6" w:space="0" w:color="auto"/>
-              <w:left w:val="outset" w:sz="6" w:space="0" w:color="auto"/>
-              <w:bottom w:val="outset" w:sz="6" w:space="0" w:color="auto"/>
-              <w:right w:val="outset" w:sz="6" w:space="0" w:color="auto"/>
-            </w:tcBorders>
-            <w:shd w:val="clear" w:color="auto" w:fill="19232D"/>
-            <w:vAlign w:val="center"/>
-            <w:hideMark/>
-          </w:tcPr>
-          <w:p>
-            <w:pPr>
-              <w:ind w:firstLine="720"/>
-            </w:pPr>
-            <w:r>
-              <w:t>2016</w:t>
-            </w:r>
-          </w:p>
-        </w:tc>
-        <w:tc>
-          <w:tcPr>
-            <w:tcW w:w="0" w:type="auto"/>
-            <w:tcBorders>
-              <w:top w:val="outset" w:sz="6" w:space="0" w:color="auto"/>
-              <w:left w:val="outset" w:sz="6" w:space="0" w:color="auto"/>
-              <w:bottom w:val="outset" w:sz="6" w:space="0" w:color="auto"/>
-              <w:right w:val="outset" w:sz="6" w:space="0" w:color="auto"/>
-            </w:tcBorders>
-            <w:shd w:val="clear" w:color="auto" w:fill="19232D"/>
-            <w:vAlign w:val="center"/>
-            <w:hideMark/>
-          </w:tcPr>
-          <w:p>
-            <w:pPr>
-              <w:ind w:firstLine="720"/>
-            </w:pPr>
-            <w:r>
-              <w:t>Federal Shipping</w:t>
-            </w:r>
-          </w:p>
-        </w:tc>
-        <w:tc>
-          <w:tcPr>
-            <w:tcW w:w="0" w:type="auto"/>
-            <w:tcBorders>
-              <w:top w:val="outset" w:sz="6" w:space="0" w:color="auto"/>
-              <w:left w:val="outset" w:sz="6" w:space="0" w:color="auto"/>
-              <w:bottom w:val="outset" w:sz="6" w:space="0" w:color="auto"/>
-              <w:right w:val="outset" w:sz="6" w:space="0" w:color="auto"/>
-            </w:tcBorders>
-            <w:shd w:val="clear" w:color="auto" w:fill="19232D"/>
-            <w:vAlign w:val="center"/>
-            <w:hideMark/>
-          </w:tcPr>
-          <w:p>
-            <w:pPr>
-              <w:ind w:firstLine="720"/>
-            </w:pPr>
-            <w:r>
-              <w:t>524</w:t>
-            </w:r>
-          </w:p>
-        </w:tc>
-      </w:tr>
-      <w:tr>
-        <w:trPr>
-          <w:tblCellSpacing w:w="0" w:type="dxa"/>
-          <w:jc w:val="center"/>
-        </w:trPr>
-        <w:tc>
-          <w:tcPr>
-            <w:tcW w:w="0" w:type="auto"/>
-            <w:tcBorders>
-              <w:top w:val="outset" w:sz="6" w:space="0" w:color="auto"/>
-              <w:left w:val="outset" w:sz="6" w:space="0" w:color="auto"/>
-              <w:bottom w:val="outset" w:sz="6" w:space="0" w:color="auto"/>
-              <w:right w:val="outset" w:sz="6" w:space="0" w:color="auto"/>
-            </w:tcBorders>
-            <w:shd w:val="clear" w:color="auto" w:fill="19232D"/>
-            <w:vAlign w:val="center"/>
-            <w:hideMark/>
-          </w:tcPr>
-          <w:p>
-            <w:pPr>
-              <w:ind w:firstLine="720"/>
-            </w:pPr>
-            <w:r>
-              <w:t>2017</w:t>
-            </w:r>
-          </w:p>
-        </w:tc>
-        <w:tc>
-          <w:tcPr>
-            <w:tcW w:w="0" w:type="auto"/>
-            <w:tcBorders>
-              <w:top w:val="outset" w:sz="6" w:space="0" w:color="auto"/>
-              <w:left w:val="outset" w:sz="6" w:space="0" w:color="auto"/>
-              <w:bottom w:val="outset" w:sz="6" w:space="0" w:color="auto"/>
-              <w:right w:val="outset" w:sz="6" w:space="0" w:color="auto"/>
-            </w:tcBorders>
-            <w:shd w:val="clear" w:color="auto" w:fill="19232D"/>
-            <w:vAlign w:val="center"/>
-            <w:hideMark/>
-          </w:tcPr>
-          <w:p>
-            <w:pPr>
-              <w:ind w:firstLine="720"/>
-            </w:pPr>
-            <w:r>
-              <w:t>Speedy Express</w:t>
-            </w:r>
-          </w:p>
-        </w:tc>
-        <w:tc>
-          <w:tcPr>
-            <w:tcW w:w="0" w:type="auto"/>
-            <w:tcBorders>
-              <w:top w:val="outset" w:sz="6" w:space="0" w:color="auto"/>
-              <w:left w:val="outset" w:sz="6" w:space="0" w:color="auto"/>
-              <w:bottom w:val="outset" w:sz="6" w:space="0" w:color="auto"/>
-              <w:right w:val="outset" w:sz="6" w:space="0" w:color="auto"/>
-            </w:tcBorders>
-            <w:shd w:val="clear" w:color="auto" w:fill="19232D"/>
-            <w:vAlign w:val="center"/>
-            <w:hideMark/>
-          </w:tcPr>
-          <w:p>
-            <w:pPr>
-              <w:ind w:firstLine="720"/>
-            </w:pPr>
-            <w:r>
-              <w:t>567</w:t>
-            </w:r>
-          </w:p>
-        </w:tc>
-      </w:tr>
-      <w:tr>
-        <w:trPr>
-          <w:tblCellSpacing w:w="0" w:type="dxa"/>
-          <w:jc w:val="center"/>
-        </w:trPr>
-        <w:tc>
-          <w:tcPr>
-            <w:tcW w:w="0" w:type="auto"/>
-            <w:tcBorders>
-              <w:top w:val="outset" w:sz="6" w:space="0" w:color="auto"/>
-              <w:left w:val="outset" w:sz="6" w:space="0" w:color="auto"/>
-              <w:bottom w:val="outset" w:sz="6" w:space="0" w:color="auto"/>
-              <w:right w:val="outset" w:sz="6" w:space="0" w:color="auto"/>
-            </w:tcBorders>
-            <w:shd w:val="clear" w:color="auto" w:fill="19232D"/>
-            <w:vAlign w:val="center"/>
-            <w:hideMark/>
-          </w:tcPr>
-          <w:p>
-            <w:pPr>
-              <w:ind w:firstLine="720"/>
-            </w:pPr>
-            <w:r>
-              <w:t>2017</w:t>
-            </w:r>
-          </w:p>
-        </w:tc>
-        <w:tc>
-          <w:tcPr>
-            <w:tcW w:w="0" w:type="auto"/>
-            <w:tcBorders>
-              <w:top w:val="outset" w:sz="6" w:space="0" w:color="auto"/>
-              <w:left w:val="outset" w:sz="6" w:space="0" w:color="auto"/>
-              <w:bottom w:val="outset" w:sz="6" w:space="0" w:color="auto"/>
-              <w:right w:val="outset" w:sz="6" w:space="0" w:color="auto"/>
-            </w:tcBorders>
-            <w:shd w:val="clear" w:color="auto" w:fill="19232D"/>
-            <w:vAlign w:val="center"/>
-            <w:hideMark/>
-          </w:tcPr>
-          <w:p>
-            <w:pPr>
-              <w:ind w:firstLine="720"/>
-            </w:pPr>
-            <w:r>
-              <w:t>United Package</w:t>
-            </w:r>
-          </w:p>
-        </w:tc>
-        <w:tc>
-          <w:tcPr>
-            <w:tcW w:w="0" w:type="auto"/>
-            <w:tcBorders>
-              <w:top w:val="outset" w:sz="6" w:space="0" w:color="auto"/>
-              <w:left w:val="outset" w:sz="6" w:space="0" w:color="auto"/>
-              <w:bottom w:val="outset" w:sz="6" w:space="0" w:color="auto"/>
-              <w:right w:val="outset" w:sz="6" w:space="0" w:color="auto"/>
-            </w:tcBorders>
-            <w:shd w:val="clear" w:color="auto" w:fill="19232D"/>
-            <w:vAlign w:val="center"/>
-            <w:hideMark/>
-          </w:tcPr>
-          <w:p>
-            <w:pPr>
-              <w:ind w:firstLine="720"/>
-            </w:pPr>
-            <w:r>
-              <w:t>605</w:t>
-            </w:r>
-          </w:p>
-        </w:tc>
-      </w:tr>
-      <w:tr>
-        <w:trPr>
-          <w:tblCellSpacing w:w="0" w:type="dxa"/>
-          <w:jc w:val="center"/>
-        </w:trPr>
-        <w:tc>
-          <w:tcPr>
-            <w:tcW w:w="0" w:type="auto"/>
-            <w:tcBorders>
-              <w:top w:val="outset" w:sz="6" w:space="0" w:color="auto"/>
-              <w:left w:val="outset" w:sz="6" w:space="0" w:color="auto"/>
-              <w:bottom w:val="outset" w:sz="6" w:space="0" w:color="auto"/>
-              <w:right w:val="outset" w:sz="6" w:space="0" w:color="auto"/>
-            </w:tcBorders>
-            <w:shd w:val="clear" w:color="auto" w:fill="19232D"/>
-            <w:vAlign w:val="center"/>
-            <w:hideMark/>
-          </w:tcPr>
-          <w:p>
-            <w:pPr>
-              <w:ind w:firstLine="720"/>
-            </w:pPr>
-            <w:r>
-              <w:t>2017</w:t>
-            </w:r>
-          </w:p>
-        </w:tc>
-        <w:tc>
-          <w:tcPr>
-            <w:tcW w:w="0" w:type="auto"/>
-            <w:tcBorders>
-              <w:top w:val="outset" w:sz="6" w:space="0" w:color="auto"/>
-              <w:left w:val="outset" w:sz="6" w:space="0" w:color="auto"/>
-              <w:bottom w:val="outset" w:sz="6" w:space="0" w:color="auto"/>
-              <w:right w:val="outset" w:sz="6" w:space="0" w:color="auto"/>
-            </w:tcBorders>
-            <w:shd w:val="clear" w:color="auto" w:fill="19232D"/>
-            <w:vAlign w:val="center"/>
-            <w:hideMark/>
-          </w:tcPr>
-          <w:p>
-            <w:pPr>
-              <w:ind w:firstLine="720"/>
-            </w:pPr>
-            <w:r>
-              <w:t>Federal Shipping</w:t>
-            </w:r>
-          </w:p>
-        </w:tc>
-        <w:tc>
-          <w:tcPr>
-            <w:tcW w:w="0" w:type="auto"/>
-            <w:tcBorders>
-              <w:top w:val="outset" w:sz="6" w:space="0" w:color="auto"/>
-              <w:left w:val="outset" w:sz="6" w:space="0" w:color="auto"/>
-              <w:bottom w:val="outset" w:sz="6" w:space="0" w:color="auto"/>
-              <w:right w:val="outset" w:sz="6" w:space="0" w:color="auto"/>
-            </w:tcBorders>
-            <w:shd w:val="clear" w:color="auto" w:fill="19232D"/>
-            <w:vAlign w:val="center"/>
-            <w:hideMark/>
-          </w:tcPr>
-          <w:p>
-            <w:pPr>
-              <w:ind w:firstLine="720"/>
-            </w:pPr>
-            <w:r>
-              <w:t>608</w:t>
-            </w:r>
-          </w:p>
-        </w:tc>
-      </w:tr>
-      <w:tr>
-        <w:trPr>
-          <w:tblCellSpacing w:w="0" w:type="dxa"/>
-          <w:jc w:val="center"/>
-        </w:trPr>
-        <w:tc>
-          <w:tcPr>
-            <w:tcW w:w="0" w:type="auto"/>
-            <w:tcBorders>
-              <w:top w:val="outset" w:sz="6" w:space="0" w:color="auto"/>
-              <w:left w:val="outset" w:sz="6" w:space="0" w:color="auto"/>
-              <w:bottom w:val="outset" w:sz="6" w:space="0" w:color="auto"/>
-              <w:right w:val="outset" w:sz="6" w:space="0" w:color="auto"/>
-            </w:tcBorders>
-            <w:shd w:val="clear" w:color="auto" w:fill="19232D"/>
-            <w:vAlign w:val="center"/>
-            <w:hideMark/>
-          </w:tcPr>
-          <w:p>
-            <w:pPr>
-              <w:ind w:firstLine="720"/>
-            </w:pPr>
-            <w:r>
-              <w:t>2018</w:t>
-            </w:r>
-          </w:p>
-        </w:tc>
-        <w:tc>
-          <w:tcPr>
-            <w:tcW w:w="0" w:type="auto"/>
-            <w:tcBorders>
-              <w:top w:val="outset" w:sz="6" w:space="0" w:color="auto"/>
-              <w:left w:val="outset" w:sz="6" w:space="0" w:color="auto"/>
-              <w:bottom w:val="outset" w:sz="6" w:space="0" w:color="auto"/>
-              <w:right w:val="outset" w:sz="6" w:space="0" w:color="auto"/>
-            </w:tcBorders>
-            <w:shd w:val="clear" w:color="auto" w:fill="19232D"/>
-            <w:vAlign w:val="center"/>
-            <w:hideMark/>
-          </w:tcPr>
-          <w:p>
-            <w:pPr>
-              <w:ind w:firstLine="720"/>
-            </w:pPr>
-            <w:r>
-              <w:t>Federal Shipping</w:t>
-            </w:r>
-          </w:p>
-        </w:tc>
-        <w:tc>
-          <w:tcPr>
-            <w:tcW w:w="0" w:type="auto"/>
-            <w:tcBorders>
-              <w:top w:val="outset" w:sz="6" w:space="0" w:color="auto"/>
-              <w:left w:val="outset" w:sz="6" w:space="0" w:color="auto"/>
-              <w:bottom w:val="outset" w:sz="6" w:space="0" w:color="auto"/>
-              <w:right w:val="outset" w:sz="6" w:space="0" w:color="auto"/>
-            </w:tcBorders>
-            <w:shd w:val="clear" w:color="auto" w:fill="19232D"/>
-            <w:vAlign w:val="center"/>
-            <w:hideMark/>
-          </w:tcPr>
-          <w:p>
-            <w:pPr>
-              <w:ind w:firstLine="720"/>
-            </w:pPr>
-            <w:r>
-              <w:t>501</w:t>
-            </w:r>
-          </w:p>
-        </w:tc>
-      </w:tr>
-      <w:tr>
-        <w:trPr>
-          <w:tblCellSpacing w:w="0" w:type="dxa"/>
-          <w:jc w:val="center"/>
-        </w:trPr>
-        <w:tc>
-          <w:tcPr>
-            <w:tcW w:w="0" w:type="auto"/>
-            <w:tcBorders>
-              <w:top w:val="outset" w:sz="6" w:space="0" w:color="auto"/>
-              <w:left w:val="outset" w:sz="6" w:space="0" w:color="auto"/>
-              <w:bottom w:val="outset" w:sz="6" w:space="0" w:color="auto"/>
-              <w:right w:val="outset" w:sz="6" w:space="0" w:color="auto"/>
-            </w:tcBorders>
-            <w:shd w:val="clear" w:color="auto" w:fill="19232D"/>
-            <w:vAlign w:val="center"/>
-            <w:hideMark/>
-          </w:tcPr>
-          <w:p>
-            <w:pPr>
-              <w:ind w:firstLine="720"/>
-            </w:pPr>
-            <w:r>
-              <w:t>2018</w:t>
-            </w:r>
-          </w:p>
-        </w:tc>
-        <w:tc>
-          <w:tcPr>
-            <w:tcW w:w="0" w:type="auto"/>
-            <w:tcBorders>
-              <w:top w:val="outset" w:sz="6" w:space="0" w:color="auto"/>
-              <w:left w:val="outset" w:sz="6" w:space="0" w:color="auto"/>
-              <w:bottom w:val="outset" w:sz="6" w:space="0" w:color="auto"/>
-              <w:right w:val="outset" w:sz="6" w:space="0" w:color="auto"/>
-            </w:tcBorders>
-            <w:shd w:val="clear" w:color="auto" w:fill="19232D"/>
-            <w:vAlign w:val="center"/>
-            <w:hideMark/>
-          </w:tcPr>
-          <w:p>
-            <w:pPr>
-              <w:ind w:firstLine="720"/>
-            </w:pPr>
-            <w:r>
-              <w:t>Speedy Express</w:t>
-            </w:r>
-          </w:p>
-        </w:tc>
-        <w:tc>
-          <w:tcPr>
-            <w:tcW w:w="0" w:type="auto"/>
-            <w:tcBorders>
-              <w:top w:val="outset" w:sz="6" w:space="0" w:color="auto"/>
-              <w:left w:val="outset" w:sz="6" w:space="0" w:color="auto"/>
-              <w:bottom w:val="outset" w:sz="6" w:space="0" w:color="auto"/>
-              <w:right w:val="outset" w:sz="6" w:space="0" w:color="auto"/>
-            </w:tcBorders>
-            <w:shd w:val="clear" w:color="auto" w:fill="19232D"/>
-            <w:vAlign w:val="center"/>
-            <w:hideMark/>
-          </w:tcPr>
-          <w:p>
-            <w:pPr>
-              <w:ind w:firstLine="720"/>
-            </w:pPr>
-            <w:r>
-              <w:t>506</w:t>
-            </w:r>
-          </w:p>
-        </w:tc>
-      </w:tr>
-      <w:tr>
-        <w:trPr>
-          <w:tblCellSpacing w:w="0" w:type="dxa"/>
-          <w:jc w:val="center"/>
-        </w:trPr>
-        <w:tc>
-          <w:tcPr>
-            <w:tcW w:w="0" w:type="auto"/>
-            <w:tcBorders>
-              <w:top w:val="outset" w:sz="6" w:space="0" w:color="auto"/>
-              <w:left w:val="outset" w:sz="6" w:space="0" w:color="auto"/>
-              <w:bottom w:val="outset" w:sz="6" w:space="0" w:color="auto"/>
-              <w:right w:val="outset" w:sz="6" w:space="0" w:color="auto"/>
-            </w:tcBorders>
-            <w:shd w:val="clear" w:color="auto" w:fill="19232D"/>
-            <w:vAlign w:val="center"/>
-            <w:hideMark/>
-          </w:tcPr>
-          <w:p>
-            <w:pPr>
-              <w:ind w:firstLine="720"/>
-            </w:pPr>
-            <w:r>
-              <w:t>2018</w:t>
-            </w:r>
-          </w:p>
-        </w:tc>
-        <w:tc>
-          <w:tcPr>
-            <w:tcW w:w="0" w:type="auto"/>
-            <w:tcBorders>
-              <w:top w:val="outset" w:sz="6" w:space="0" w:color="auto"/>
-              <w:left w:val="outset" w:sz="6" w:space="0" w:color="auto"/>
-              <w:bottom w:val="outset" w:sz="6" w:space="0" w:color="auto"/>
-              <w:right w:val="outset" w:sz="6" w:space="0" w:color="auto"/>
-            </w:tcBorders>
-            <w:shd w:val="clear" w:color="auto" w:fill="19232D"/>
-            <w:vAlign w:val="center"/>
-            <w:hideMark/>
-          </w:tcPr>
-          <w:p>
-            <w:pPr>
-              <w:ind w:firstLine="720"/>
-            </w:pPr>
-            <w:r>
-              <w:t>United Package</w:t>
-            </w:r>
-          </w:p>
-        </w:tc>
-        <w:tc>
-          <w:tcPr>
-            <w:tcW w:w="0" w:type="auto"/>
-            <w:tcBorders>
-              <w:top w:val="outset" w:sz="6" w:space="0" w:color="auto"/>
-              <w:left w:val="outset" w:sz="6" w:space="0" w:color="auto"/>
-              <w:bottom w:val="outset" w:sz="6" w:space="0" w:color="auto"/>
-              <w:right w:val="outset" w:sz="6" w:space="0" w:color="auto"/>
-            </w:tcBorders>
-            <w:shd w:val="clear" w:color="auto" w:fill="19232D"/>
-            <w:vAlign w:val="center"/>
-            <w:hideMark/>
-          </w:tcPr>
-          <w:p>
-            <w:pPr>
-              <w:ind w:firstLine="720"/>
-            </w:pPr>
-            <w:r>
-              <w:t>542</w:t>
-            </w:r>
-          </w:p>
-        </w:tc>
-      </w:tr>
-      <w:tr>
-        <w:trPr>
-          <w:tblCellSpacing w:w="0" w:type="dxa"/>
-          <w:jc w:val="center"/>
-        </w:trPr>
-        <w:tc>
-          <w:tcPr>
-            <w:tcW w:w="0" w:type="auto"/>
-            <w:tcBorders>
-              <w:top w:val="outset" w:sz="6" w:space="0" w:color="auto"/>
-              <w:left w:val="outset" w:sz="6" w:space="0" w:color="auto"/>
-              <w:bottom w:val="outset" w:sz="6" w:space="0" w:color="auto"/>
-              <w:right w:val="outset" w:sz="6" w:space="0" w:color="auto"/>
-            </w:tcBorders>
-            <w:shd w:val="clear" w:color="auto" w:fill="19232D"/>
-            <w:vAlign w:val="center"/>
-            <w:hideMark/>
-          </w:tcPr>
-          <w:p>
-            <w:pPr>
-              <w:ind w:firstLine="720"/>
-            </w:pPr>
-            <w:r>
-              <w:t>2019</w:t>
-            </w:r>
-          </w:p>
-        </w:tc>
-        <w:tc>
-          <w:tcPr>
-            <w:tcW w:w="0" w:type="auto"/>
-            <w:tcBorders>
-              <w:top w:val="outset" w:sz="6" w:space="0" w:color="auto"/>
-              <w:left w:val="outset" w:sz="6" w:space="0" w:color="auto"/>
-              <w:bottom w:val="outset" w:sz="6" w:space="0" w:color="auto"/>
-              <w:right w:val="outset" w:sz="6" w:space="0" w:color="auto"/>
-            </w:tcBorders>
-            <w:shd w:val="clear" w:color="auto" w:fill="19232D"/>
-            <w:vAlign w:val="center"/>
-            <w:hideMark/>
-          </w:tcPr>
-          <w:p>
-            <w:pPr>
-              <w:ind w:firstLine="720"/>
-            </w:pPr>
-            <w:r>
-              <w:t>Speedy Express</w:t>
-            </w:r>
-          </w:p>
-        </w:tc>
-        <w:tc>
-          <w:tcPr>
-            <w:tcW w:w="0" w:type="auto"/>
-            <w:tcBorders>
-              <w:top w:val="outset" w:sz="6" w:space="0" w:color="auto"/>
-              <w:left w:val="outset" w:sz="6" w:space="0" w:color="auto"/>
-              <w:bottom w:val="outset" w:sz="6" w:space="0" w:color="auto"/>
-              <w:right w:val="outset" w:sz="6" w:space="0" w:color="auto"/>
-            </w:tcBorders>
-            <w:shd w:val="clear" w:color="auto" w:fill="19232D"/>
-            <w:vAlign w:val="center"/>
-            <w:hideMark/>
-          </w:tcPr>
-          <w:p>
-            <w:pPr>
-              <w:ind w:firstLine="720"/>
-            </w:pPr>
-            <w:r>
-              <w:t>439</w:t>
-            </w:r>
-          </w:p>
-        </w:tc>
-      </w:tr>
-      <w:tr>
-        <w:trPr>
-          <w:tblCellSpacing w:w="0" w:type="dxa"/>
-          <w:jc w:val="center"/>
-        </w:trPr>
-        <w:tc>
-          <w:tcPr>
-            <w:tcW w:w="0" w:type="auto"/>
-            <w:tcBorders>
-              <w:top w:val="outset" w:sz="6" w:space="0" w:color="auto"/>
-              <w:left w:val="outset" w:sz="6" w:space="0" w:color="auto"/>
-              <w:bottom w:val="outset" w:sz="6" w:space="0" w:color="auto"/>
-              <w:right w:val="outset" w:sz="6" w:space="0" w:color="auto"/>
-            </w:tcBorders>
-            <w:shd w:val="clear" w:color="auto" w:fill="19232D"/>
-            <w:vAlign w:val="center"/>
-            <w:hideMark/>
-          </w:tcPr>
-          <w:p>
-            <w:pPr>
-              <w:ind w:firstLine="720"/>
-            </w:pPr>
-            <w:r>
-              <w:t>2019</w:t>
-            </w:r>
-          </w:p>
-        </w:tc>
-        <w:tc>
-          <w:tcPr>
-            <w:tcW w:w="0" w:type="auto"/>
-            <w:tcBorders>
-              <w:top w:val="outset" w:sz="6" w:space="0" w:color="auto"/>
-              <w:left w:val="outset" w:sz="6" w:space="0" w:color="auto"/>
-              <w:bottom w:val="outset" w:sz="6" w:space="0" w:color="auto"/>
-              <w:right w:val="outset" w:sz="6" w:space="0" w:color="auto"/>
-            </w:tcBorders>
-            <w:shd w:val="clear" w:color="auto" w:fill="19232D"/>
-            <w:vAlign w:val="center"/>
-            <w:hideMark/>
-          </w:tcPr>
-          <w:p>
-            <w:pPr>
-              <w:ind w:firstLine="720"/>
-            </w:pPr>
-            <w:r>
-              <w:t>United Package</w:t>
-            </w:r>
-          </w:p>
-        </w:tc>
-        <w:tc>
-          <w:tcPr>
-            <w:tcW w:w="0" w:type="auto"/>
-            <w:tcBorders>
-              <w:top w:val="outset" w:sz="6" w:space="0" w:color="auto"/>
-              <w:left w:val="outset" w:sz="6" w:space="0" w:color="auto"/>
-              <w:bottom w:val="outset" w:sz="6" w:space="0" w:color="auto"/>
-              <w:right w:val="outset" w:sz="6" w:space="0" w:color="auto"/>
-            </w:tcBorders>
-            <w:shd w:val="clear" w:color="auto" w:fill="19232D"/>
-            <w:vAlign w:val="center"/>
-            <w:hideMark/>
-          </w:tcPr>
-          <w:p>
-            <w:pPr>
-              <w:ind w:firstLine="720"/>
-            </w:pPr>
-            <w:r>
-              <w:t>453</w:t>
-            </w:r>
-          </w:p>
-        </w:tc>
-      </w:tr>
-      <w:tr>
-        <w:trPr>
-          <w:tblCellSpacing w:w="0" w:type="dxa"/>
-          <w:jc w:val="center"/>
-        </w:trPr>
-        <w:tc>
-          <w:tcPr>
-            <w:tcW w:w="0" w:type="auto"/>
-            <w:tcBorders>
-              <w:top w:val="outset" w:sz="6" w:space="0" w:color="auto"/>
-              <w:left w:val="outset" w:sz="6" w:space="0" w:color="auto"/>
-              <w:bottom w:val="outset" w:sz="6" w:space="0" w:color="auto"/>
-              <w:right w:val="outset" w:sz="6" w:space="0" w:color="auto"/>
-            </w:tcBorders>
-            <w:shd w:val="clear" w:color="auto" w:fill="19232D"/>
-            <w:vAlign w:val="center"/>
-            <w:hideMark/>
-          </w:tcPr>
-          <w:p>
-            <w:pPr>
-              <w:ind w:firstLine="720"/>
-            </w:pPr>
-            <w:r>
-              <w:t>2019</w:t>
-            </w:r>
-          </w:p>
-        </w:tc>
-        <w:tc>
-          <w:tcPr>
-            <w:tcW w:w="0" w:type="auto"/>
-            <w:tcBorders>
-              <w:top w:val="outset" w:sz="6" w:space="0" w:color="auto"/>
-              <w:left w:val="outset" w:sz="6" w:space="0" w:color="auto"/>
-              <w:bottom w:val="outset" w:sz="6" w:space="0" w:color="auto"/>
-              <w:right w:val="outset" w:sz="6" w:space="0" w:color="auto"/>
-            </w:tcBorders>
-            <w:shd w:val="clear" w:color="auto" w:fill="19232D"/>
-            <w:vAlign w:val="center"/>
-            <w:hideMark/>
-          </w:tcPr>
-          <w:p>
-            <w:pPr>
-              <w:ind w:firstLine="720"/>
-            </w:pPr>
-            <w:r>
-              <w:t>Federal Shipping</w:t>
-            </w:r>
-          </w:p>
-        </w:tc>
-        <w:tc>
-          <w:tcPr>
-            <w:tcW w:w="0" w:type="auto"/>
-            <w:tcBorders>
-              <w:top w:val="outset" w:sz="6" w:space="0" w:color="auto"/>
-              <w:left w:val="outset" w:sz="6" w:space="0" w:color="auto"/>
-              <w:bottom w:val="outset" w:sz="6" w:space="0" w:color="auto"/>
-              <w:right w:val="outset" w:sz="6" w:space="0" w:color="auto"/>
-            </w:tcBorders>
-            <w:shd w:val="clear" w:color="auto" w:fill="19232D"/>
-            <w:vAlign w:val="center"/>
-            <w:hideMark/>
-          </w:tcPr>
-          <w:p>
-            <w:pPr>
-              <w:ind w:firstLine="720"/>
-            </w:pPr>
-            <w:r>
-              <w:t>470</w:t>
-            </w:r>
-          </w:p>
-        </w:tc>
-      </w:tr>
-      <w:tr>
-        <w:trPr>
-          <w:tblCellSpacing w:w="0" w:type="dxa"/>
-          <w:jc w:val="center"/>
-        </w:trPr>
-        <w:tc>
-          <w:tcPr>
-            <w:tcW w:w="0" w:type="auto"/>
-            <w:tcBorders>
-              <w:top w:val="outset" w:sz="6" w:space="0" w:color="auto"/>
-              <w:left w:val="outset" w:sz="6" w:space="0" w:color="auto"/>
-              <w:bottom w:val="outset" w:sz="6" w:space="0" w:color="auto"/>
-              <w:right w:val="outset" w:sz="6" w:space="0" w:color="auto"/>
-            </w:tcBorders>
-            <w:shd w:val="clear" w:color="auto" w:fill="19232D"/>
-            <w:vAlign w:val="center"/>
-            <w:hideMark/>
-          </w:tcPr>
-          <w:p>
-            <w:pPr>
-              <w:ind w:firstLine="720"/>
-            </w:pPr>
-            <w:r>
-              <w:t>2020</w:t>
-            </w:r>
-          </w:p>
-        </w:tc>
-        <w:tc>
-          <w:tcPr>
-            <w:tcW w:w="0" w:type="auto"/>
-            <w:tcBorders>
-              <w:top w:val="outset" w:sz="6" w:space="0" w:color="auto"/>
-              <w:left w:val="outset" w:sz="6" w:space="0" w:color="auto"/>
-              <w:bottom w:val="outset" w:sz="6" w:space="0" w:color="auto"/>
-              <w:right w:val="outset" w:sz="6" w:space="0" w:color="auto"/>
-            </w:tcBorders>
-            <w:shd w:val="clear" w:color="auto" w:fill="19232D"/>
-            <w:vAlign w:val="center"/>
-            <w:hideMark/>
-          </w:tcPr>
-          <w:p>
-            <w:pPr>
-              <w:ind w:firstLine="720"/>
-            </w:pPr>
-            <w:r>
-              <w:t>United Package</w:t>
-            </w:r>
-          </w:p>
-        </w:tc>
-        <w:tc>
-          <w:tcPr>
-            <w:tcW w:w="0" w:type="auto"/>
-            <w:tcBorders>
-              <w:top w:val="outset" w:sz="6" w:space="0" w:color="auto"/>
-              <w:left w:val="outset" w:sz="6" w:space="0" w:color="auto"/>
-              <w:bottom w:val="outset" w:sz="6" w:space="0" w:color="auto"/>
-              <w:right w:val="outset" w:sz="6" w:space="0" w:color="auto"/>
-            </w:tcBorders>
-            <w:shd w:val="clear" w:color="auto" w:fill="19232D"/>
-            <w:vAlign w:val="center"/>
-            <w:hideMark/>
-          </w:tcPr>
-          <w:p>
-            <w:pPr>
-              <w:ind w:firstLine="720"/>
-            </w:pPr>
-            <w:r>
-              <w:t>447</w:t>
-            </w:r>
-          </w:p>
-        </w:tc>
-      </w:tr>
-      <w:tr>
-        <w:trPr>
-          <w:tblCellSpacing w:w="0" w:type="dxa"/>
-          <w:jc w:val="center"/>
-        </w:trPr>
-        <w:tc>
-          <w:tcPr>
-            <w:tcW w:w="0" w:type="auto"/>
-            <w:tcBorders>
-              <w:top w:val="outset" w:sz="6" w:space="0" w:color="auto"/>
-              <w:left w:val="outset" w:sz="6" w:space="0" w:color="auto"/>
-              <w:bottom w:val="outset" w:sz="6" w:space="0" w:color="auto"/>
-              <w:right w:val="outset" w:sz="6" w:space="0" w:color="auto"/>
-            </w:tcBorders>
-            <w:shd w:val="clear" w:color="auto" w:fill="19232D"/>
-            <w:vAlign w:val="center"/>
-            <w:hideMark/>
-          </w:tcPr>
-          <w:p>
-            <w:pPr>
-              <w:ind w:firstLine="720"/>
-            </w:pPr>
-            <w:r>
-              <w:t>2020</w:t>
-            </w:r>
-          </w:p>
-        </w:tc>
-        <w:tc>
-          <w:tcPr>
-            <w:tcW w:w="0" w:type="auto"/>
-            <w:tcBorders>
-              <w:top w:val="outset" w:sz="6" w:space="0" w:color="auto"/>
-              <w:left w:val="outset" w:sz="6" w:space="0" w:color="auto"/>
-              <w:bottom w:val="outset" w:sz="6" w:space="0" w:color="auto"/>
-              <w:right w:val="outset" w:sz="6" w:space="0" w:color="auto"/>
-            </w:tcBorders>
-            <w:shd w:val="clear" w:color="auto" w:fill="19232D"/>
-            <w:vAlign w:val="center"/>
-            <w:hideMark/>
-          </w:tcPr>
-          <w:p>
-            <w:pPr>
-              <w:ind w:firstLine="720"/>
-            </w:pPr>
-            <w:r>
-              <w:t>Speedy Express</w:t>
-            </w:r>
-          </w:p>
-        </w:tc>
-        <w:tc>
-          <w:tcPr>
-            <w:tcW w:w="0" w:type="auto"/>
-            <w:tcBorders>
-              <w:top w:val="outset" w:sz="6" w:space="0" w:color="auto"/>
-              <w:left w:val="outset" w:sz="6" w:space="0" w:color="auto"/>
-              <w:bottom w:val="outset" w:sz="6" w:space="0" w:color="auto"/>
-              <w:right w:val="outset" w:sz="6" w:space="0" w:color="auto"/>
-            </w:tcBorders>
-            <w:shd w:val="clear" w:color="auto" w:fill="19232D"/>
-            <w:vAlign w:val="center"/>
-            <w:hideMark/>
-          </w:tcPr>
-          <w:p>
-            <w:pPr>
-              <w:ind w:firstLine="720"/>
-            </w:pPr>
-            <w:r>
-              <w:t>463</w:t>
-            </w:r>
-          </w:p>
-        </w:tc>
-      </w:tr>
-      <w:tr>
-        <w:trPr>
-          <w:tblCellSpacing w:w="0" w:type="dxa"/>
-          <w:jc w:val="center"/>
-        </w:trPr>
-        <w:tc>
-          <w:tcPr>
-            <w:tcW w:w="0" w:type="auto"/>
-            <w:tcBorders>
-              <w:top w:val="outset" w:sz="6" w:space="0" w:color="auto"/>
-              <w:left w:val="outset" w:sz="6" w:space="0" w:color="auto"/>
-              <w:bottom w:val="outset" w:sz="6" w:space="0" w:color="auto"/>
-              <w:right w:val="outset" w:sz="6" w:space="0" w:color="auto"/>
-            </w:tcBorders>
-            <w:shd w:val="clear" w:color="auto" w:fill="19232D"/>
-            <w:vAlign w:val="center"/>
-            <w:hideMark/>
-          </w:tcPr>
-          <w:p>
-            <w:pPr>
-              <w:ind w:firstLine="720"/>
-            </w:pPr>
-            <w:r>
-              <w:t>2020</w:t>
-            </w:r>
-          </w:p>
-        </w:tc>
-        <w:tc>
-          <w:tcPr>
-            <w:tcW w:w="0" w:type="auto"/>
-            <w:tcBorders>
-              <w:top w:val="outset" w:sz="6" w:space="0" w:color="auto"/>
-              <w:left w:val="outset" w:sz="6" w:space="0" w:color="auto"/>
-              <w:bottom w:val="outset" w:sz="6" w:space="0" w:color="auto"/>
-              <w:right w:val="outset" w:sz="6" w:space="0" w:color="auto"/>
-            </w:tcBorders>
-            <w:shd w:val="clear" w:color="auto" w:fill="19232D"/>
-            <w:vAlign w:val="center"/>
-            <w:hideMark/>
-          </w:tcPr>
-          <w:p>
-            <w:pPr>
-              <w:ind w:firstLine="720"/>
-            </w:pPr>
-            <w:r>
-              <w:t>Federal Shipping</w:t>
-            </w:r>
-          </w:p>
-        </w:tc>
-        <w:tc>
-          <w:tcPr>
-            <w:tcW w:w="0" w:type="auto"/>
-            <w:tcBorders>
-              <w:top w:val="outset" w:sz="6" w:space="0" w:color="auto"/>
-              <w:left w:val="outset" w:sz="6" w:space="0" w:color="auto"/>
-              <w:bottom w:val="outset" w:sz="6" w:space="0" w:color="auto"/>
-              <w:right w:val="outset" w:sz="6" w:space="0" w:color="auto"/>
-            </w:tcBorders>
-            <w:shd w:val="clear" w:color="auto" w:fill="19232D"/>
-            <w:vAlign w:val="center"/>
-            <w:hideMark/>
-          </w:tcPr>
-          <w:p>
-            <w:pPr>
-              <w:ind w:firstLine="720"/>
-            </w:pPr>
-            <w:r>
-              <w:t>466</w:t>
-            </w:r>
-          </w:p>
-        </w:tc>
-      </w:tr>
-      <w:tr>
-        <w:trPr>
-          <w:tblCellSpacing w:w="0" w:type="dxa"/>
-          <w:jc w:val="center"/>
-        </w:trPr>
-        <w:tc>
-          <w:tcPr>
-            <w:tcW w:w="0" w:type="auto"/>
-            <w:tcBorders>
-              <w:top w:val="outset" w:sz="6" w:space="0" w:color="auto"/>
-              <w:left w:val="outset" w:sz="6" w:space="0" w:color="auto"/>
-              <w:bottom w:val="outset" w:sz="6" w:space="0" w:color="auto"/>
-              <w:right w:val="outset" w:sz="6" w:space="0" w:color="auto"/>
-            </w:tcBorders>
-            <w:shd w:val="clear" w:color="auto" w:fill="19232D"/>
-            <w:vAlign w:val="center"/>
-            <w:hideMark/>
-          </w:tcPr>
-          <w:p>
-            <w:pPr>
-              <w:ind w:firstLine="720"/>
-            </w:pPr>
-            <w:r>
-              <w:t>2021</w:t>
-            </w:r>
-          </w:p>
-        </w:tc>
-        <w:tc>
-          <w:tcPr>
-            <w:tcW w:w="0" w:type="auto"/>
-            <w:tcBorders>
-              <w:top w:val="outset" w:sz="6" w:space="0" w:color="auto"/>
-              <w:left w:val="outset" w:sz="6" w:space="0" w:color="auto"/>
-              <w:bottom w:val="outset" w:sz="6" w:space="0" w:color="auto"/>
-              <w:right w:val="outset" w:sz="6" w:space="0" w:color="auto"/>
-            </w:tcBorders>
-            <w:shd w:val="clear" w:color="auto" w:fill="19232D"/>
-            <w:vAlign w:val="center"/>
-            <w:hideMark/>
-          </w:tcPr>
-          <w:p>
-            <w:pPr>
-              <w:ind w:firstLine="720"/>
-            </w:pPr>
-            <w:r>
-              <w:t>Speedy Express</w:t>
-            </w:r>
-          </w:p>
-        </w:tc>
-        <w:tc>
-          <w:tcPr>
-            <w:tcW w:w="0" w:type="auto"/>
-            <w:tcBorders>
-              <w:top w:val="outset" w:sz="6" w:space="0" w:color="auto"/>
-              <w:left w:val="outset" w:sz="6" w:space="0" w:color="auto"/>
-              <w:bottom w:val="outset" w:sz="6" w:space="0" w:color="auto"/>
-              <w:right w:val="outset" w:sz="6" w:space="0" w:color="auto"/>
-            </w:tcBorders>
-            <w:shd w:val="clear" w:color="auto" w:fill="19232D"/>
-            <w:vAlign w:val="center"/>
-            <w:hideMark/>
-          </w:tcPr>
-          <w:p>
-            <w:pPr>
-              <w:ind w:firstLine="720"/>
-            </w:pPr>
-            <w:r>
-              <w:t>458</w:t>
-            </w:r>
-          </w:p>
-        </w:tc>
-      </w:tr>
-      <w:tr>
-        <w:trPr>
-          <w:tblCellSpacing w:w="0" w:type="dxa"/>
-          <w:jc w:val="center"/>
-        </w:trPr>
-        <w:tc>
-          <w:tcPr>
-            <w:tcW w:w="0" w:type="auto"/>
-            <w:tcBorders>
-              <w:top w:val="outset" w:sz="6" w:space="0" w:color="auto"/>
-              <w:left w:val="outset" w:sz="6" w:space="0" w:color="auto"/>
-              <w:bottom w:val="outset" w:sz="6" w:space="0" w:color="auto"/>
-              <w:right w:val="outset" w:sz="6" w:space="0" w:color="auto"/>
-            </w:tcBorders>
-            <w:shd w:val="clear" w:color="auto" w:fill="19232D"/>
-            <w:vAlign w:val="center"/>
-            <w:hideMark/>
-          </w:tcPr>
-          <w:p>
-            <w:pPr>
-              <w:ind w:firstLine="720"/>
-            </w:pPr>
-            <w:r>
-              <w:t>2021</w:t>
-            </w:r>
-          </w:p>
-        </w:tc>
-        <w:tc>
-          <w:tcPr>
-            <w:tcW w:w="0" w:type="auto"/>
-            <w:tcBorders>
-              <w:top w:val="outset" w:sz="6" w:space="0" w:color="auto"/>
-              <w:left w:val="outset" w:sz="6" w:space="0" w:color="auto"/>
-              <w:bottom w:val="outset" w:sz="6" w:space="0" w:color="auto"/>
-              <w:right w:val="outset" w:sz="6" w:space="0" w:color="auto"/>
-            </w:tcBorders>
-            <w:shd w:val="clear" w:color="auto" w:fill="19232D"/>
-            <w:vAlign w:val="center"/>
-            <w:hideMark/>
-          </w:tcPr>
-          <w:p>
-            <w:pPr>
-              <w:ind w:firstLine="720"/>
-            </w:pPr>
-            <w:r>
-              <w:t>Federal Shipping</w:t>
-            </w:r>
-          </w:p>
-        </w:tc>
-        <w:tc>
-          <w:tcPr>
-            <w:tcW w:w="0" w:type="auto"/>
-            <w:tcBorders>
-              <w:top w:val="outset" w:sz="6" w:space="0" w:color="auto"/>
-              <w:left w:val="outset" w:sz="6" w:space="0" w:color="auto"/>
-              <w:bottom w:val="outset" w:sz="6" w:space="0" w:color="auto"/>
-              <w:right w:val="outset" w:sz="6" w:space="0" w:color="auto"/>
-            </w:tcBorders>
-            <w:shd w:val="clear" w:color="auto" w:fill="19232D"/>
-            <w:vAlign w:val="center"/>
-            <w:hideMark/>
-          </w:tcPr>
-          <w:p>
-            <w:pPr>
-              <w:ind w:firstLine="720"/>
-            </w:pPr>
-            <w:r>
-              <w:t>475</w:t>
-            </w:r>
-          </w:p>
-        </w:tc>
-      </w:tr>
-      <w:tr>
-        <w:trPr>
-          <w:tblCellSpacing w:w="0" w:type="dxa"/>
-          <w:jc w:val="center"/>
-        </w:trPr>
-        <w:tc>
-          <w:tcPr>
-            <w:tcW w:w="0" w:type="auto"/>
-            <w:tcBorders>
-              <w:top w:val="outset" w:sz="6" w:space="0" w:color="auto"/>
-              <w:left w:val="outset" w:sz="6" w:space="0" w:color="auto"/>
-              <w:bottom w:val="outset" w:sz="6" w:space="0" w:color="auto"/>
-              <w:right w:val="outset" w:sz="6" w:space="0" w:color="auto"/>
-            </w:tcBorders>
-            <w:shd w:val="clear" w:color="auto" w:fill="19232D"/>
-            <w:vAlign w:val="center"/>
-            <w:hideMark/>
-          </w:tcPr>
-          <w:p>
-            <w:pPr>
-              <w:ind w:firstLine="720"/>
-            </w:pPr>
-            <w:r>
-              <w:t>2021</w:t>
-            </w:r>
-          </w:p>
-        </w:tc>
-        <w:tc>
-          <w:tcPr>
-            <w:tcW w:w="0" w:type="auto"/>
-            <w:tcBorders>
-              <w:top w:val="outset" w:sz="6" w:space="0" w:color="auto"/>
-              <w:left w:val="outset" w:sz="6" w:space="0" w:color="auto"/>
-              <w:bottom w:val="outset" w:sz="6" w:space="0" w:color="auto"/>
-              <w:right w:val="outset" w:sz="6" w:space="0" w:color="auto"/>
-            </w:tcBorders>
-            <w:shd w:val="clear" w:color="auto" w:fill="19232D"/>
-            <w:vAlign w:val="center"/>
-            <w:hideMark/>
-          </w:tcPr>
-          <w:p>
-            <w:pPr>
-              <w:ind w:firstLine="720"/>
-            </w:pPr>
-            <w:r>
-              <w:t>United Package</w:t>
-            </w:r>
-          </w:p>
-        </w:tc>
-        <w:tc>
-          <w:tcPr>
-            <w:tcW w:w="0" w:type="auto"/>
-            <w:tcBorders>
-              <w:top w:val="outset" w:sz="6" w:space="0" w:color="auto"/>
-              <w:left w:val="outset" w:sz="6" w:space="0" w:color="auto"/>
-              <w:bottom w:val="outset" w:sz="6" w:space="0" w:color="auto"/>
-              <w:right w:val="outset" w:sz="6" w:space="0" w:color="auto"/>
-            </w:tcBorders>
-            <w:shd w:val="clear" w:color="auto" w:fill="19232D"/>
-            <w:vAlign w:val="center"/>
-            <w:hideMark/>
-          </w:tcPr>
-          <w:p>
-            <w:pPr>
-              <w:ind w:firstLine="720"/>
-            </w:pPr>
-            <w:r>
-              <w:t>487</w:t>
-            </w:r>
-          </w:p>
-        </w:tc>
-      </w:tr>
-      <w:tr>
-        <w:trPr>
-          <w:tblCellSpacing w:w="0" w:type="dxa"/>
-          <w:jc w:val="center"/>
-        </w:trPr>
-        <w:tc>
-          <w:tcPr>
-            <w:tcW w:w="0" w:type="auto"/>
-            <w:tcBorders>
-              <w:top w:val="outset" w:sz="6" w:space="0" w:color="auto"/>
-              <w:left w:val="outset" w:sz="6" w:space="0" w:color="auto"/>
-              <w:bottom w:val="outset" w:sz="6" w:space="0" w:color="auto"/>
-              <w:right w:val="outset" w:sz="6" w:space="0" w:color="auto"/>
-            </w:tcBorders>
-            <w:shd w:val="clear" w:color="auto" w:fill="19232D"/>
-            <w:vAlign w:val="center"/>
-            <w:hideMark/>
-          </w:tcPr>
-          <w:p>
-            <w:pPr>
-              <w:ind w:firstLine="720"/>
-            </w:pPr>
-            <w:r>
-              <w:t>2022</w:t>
-            </w:r>
-          </w:p>
-        </w:tc>
-        <w:tc>
-          <w:tcPr>
-            <w:tcW w:w="0" w:type="auto"/>
-            <w:tcBorders>
-              <w:top w:val="outset" w:sz="6" w:space="0" w:color="auto"/>
-              <w:left w:val="outset" w:sz="6" w:space="0" w:color="auto"/>
-              <w:bottom w:val="outset" w:sz="6" w:space="0" w:color="auto"/>
-              <w:right w:val="outset" w:sz="6" w:space="0" w:color="auto"/>
-            </w:tcBorders>
-            <w:shd w:val="clear" w:color="auto" w:fill="19232D"/>
-            <w:vAlign w:val="center"/>
-            <w:hideMark/>
-          </w:tcPr>
-          <w:p>
-            <w:pPr>
-              <w:ind w:firstLine="720"/>
-            </w:pPr>
-            <w:r>
-              <w:t>Federal Shipping</w:t>
-            </w:r>
-          </w:p>
-        </w:tc>
-        <w:tc>
-          <w:tcPr>
-            <w:tcW w:w="0" w:type="auto"/>
-            <w:tcBorders>
-              <w:top w:val="outset" w:sz="6" w:space="0" w:color="auto"/>
-              <w:left w:val="outset" w:sz="6" w:space="0" w:color="auto"/>
-              <w:bottom w:val="outset" w:sz="6" w:space="0" w:color="auto"/>
-              <w:right w:val="outset" w:sz="6" w:space="0" w:color="auto"/>
-            </w:tcBorders>
-            <w:shd w:val="clear" w:color="auto" w:fill="19232D"/>
-            <w:vAlign w:val="center"/>
-            <w:hideMark/>
-          </w:tcPr>
-          <w:p>
-            <w:pPr>
-              <w:ind w:firstLine="720"/>
-            </w:pPr>
-            <w:r>
-              <w:t>430</w:t>
-            </w:r>
-          </w:p>
-        </w:tc>
-      </w:tr>
-      <w:tr>
-        <w:trPr>
-          <w:tblCellSpacing w:w="0" w:type="dxa"/>
-          <w:jc w:val="center"/>
-        </w:trPr>
-        <w:tc>
-          <w:tcPr>
-            <w:tcW w:w="0" w:type="auto"/>
-            <w:tcBorders>
-              <w:top w:val="outset" w:sz="6" w:space="0" w:color="auto"/>
-              <w:left w:val="outset" w:sz="6" w:space="0" w:color="auto"/>
-              <w:bottom w:val="outset" w:sz="6" w:space="0" w:color="auto"/>
-              <w:right w:val="outset" w:sz="6" w:space="0" w:color="auto"/>
-            </w:tcBorders>
-            <w:shd w:val="clear" w:color="auto" w:fill="19232D"/>
-            <w:vAlign w:val="center"/>
-            <w:hideMark/>
-          </w:tcPr>
-          <w:p>
-            <w:pPr>
-              <w:ind w:firstLine="720"/>
-            </w:pPr>
-            <w:r>
-              <w:t>2022</w:t>
-            </w:r>
-          </w:p>
-        </w:tc>
-        <w:tc>
-          <w:tcPr>
-            <w:tcW w:w="0" w:type="auto"/>
-            <w:tcBorders>
-              <w:top w:val="outset" w:sz="6" w:space="0" w:color="auto"/>
-              <w:left w:val="outset" w:sz="6" w:space="0" w:color="auto"/>
-              <w:bottom w:val="outset" w:sz="6" w:space="0" w:color="auto"/>
-              <w:right w:val="outset" w:sz="6" w:space="0" w:color="auto"/>
-            </w:tcBorders>
-            <w:shd w:val="clear" w:color="auto" w:fill="19232D"/>
-            <w:vAlign w:val="center"/>
-            <w:hideMark/>
-          </w:tcPr>
-          <w:p>
-            <w:pPr>
-              <w:ind w:firstLine="720"/>
-            </w:pPr>
-            <w:r>
-              <w:t>Speedy Express</w:t>
-            </w:r>
-          </w:p>
-        </w:tc>
-        <w:tc>
-          <w:tcPr>
-            <w:tcW w:w="0" w:type="auto"/>
-            <w:tcBorders>
-              <w:top w:val="outset" w:sz="6" w:space="0" w:color="auto"/>
-              <w:left w:val="outset" w:sz="6" w:space="0" w:color="auto"/>
-              <w:bottom w:val="outset" w:sz="6" w:space="0" w:color="auto"/>
-              <w:right w:val="outset" w:sz="6" w:space="0" w:color="auto"/>
-            </w:tcBorders>
-            <w:shd w:val="clear" w:color="auto" w:fill="19232D"/>
-            <w:vAlign w:val="center"/>
-            <w:hideMark/>
-          </w:tcPr>
-          <w:p>
-            <w:pPr>
-              <w:ind w:firstLine="720"/>
-            </w:pPr>
-            <w:r>
-              <w:t>449</w:t>
-            </w:r>
-          </w:p>
-        </w:tc>
-      </w:tr>
-      <w:tr>
-        <w:trPr>
-          <w:tblCellSpacing w:w="0" w:type="dxa"/>
-          <w:jc w:val="center"/>
-        </w:trPr>
-        <w:tc>
-          <w:tcPr>
-            <w:tcW w:w="0" w:type="auto"/>
-            <w:tcBorders>
-              <w:top w:val="outset" w:sz="6" w:space="0" w:color="auto"/>
-              <w:left w:val="outset" w:sz="6" w:space="0" w:color="auto"/>
-              <w:bottom w:val="outset" w:sz="6" w:space="0" w:color="auto"/>
-              <w:right w:val="outset" w:sz="6" w:space="0" w:color="auto"/>
-            </w:tcBorders>
-            <w:shd w:val="clear" w:color="auto" w:fill="19232D"/>
-            <w:vAlign w:val="center"/>
-            <w:hideMark/>
-          </w:tcPr>
-          <w:p>
-            <w:pPr>
-              <w:ind w:firstLine="720"/>
-            </w:pPr>
-            <w:r>
-              <w:t>2022</w:t>
-            </w:r>
-          </w:p>
-        </w:tc>
-        <w:tc>
-          <w:tcPr>
-            <w:tcW w:w="0" w:type="auto"/>
-            <w:tcBorders>
-              <w:top w:val="outset" w:sz="6" w:space="0" w:color="auto"/>
-              <w:left w:val="outset" w:sz="6" w:space="0" w:color="auto"/>
-              <w:bottom w:val="outset" w:sz="6" w:space="0" w:color="auto"/>
-              <w:right w:val="outset" w:sz="6" w:space="0" w:color="auto"/>
-            </w:tcBorders>
-            <w:shd w:val="clear" w:color="auto" w:fill="19232D"/>
-            <w:vAlign w:val="center"/>
-            <w:hideMark/>
-          </w:tcPr>
-          <w:p>
-            <w:pPr>
-              <w:ind w:firstLine="720"/>
-            </w:pPr>
-            <w:r>
-              <w:t>United Package</w:t>
-            </w:r>
-          </w:p>
-        </w:tc>
-        <w:tc>
-          <w:tcPr>
-            <w:tcW w:w="0" w:type="auto"/>
-            <w:tcBorders>
-              <w:top w:val="outset" w:sz="6" w:space="0" w:color="auto"/>
-              <w:left w:val="outset" w:sz="6" w:space="0" w:color="auto"/>
-              <w:bottom w:val="outset" w:sz="6" w:space="0" w:color="auto"/>
-              <w:right w:val="outset" w:sz="6" w:space="0" w:color="auto"/>
-            </w:tcBorders>
-            <w:shd w:val="clear" w:color="auto" w:fill="19232D"/>
-            <w:vAlign w:val="center"/>
-            <w:hideMark/>
-          </w:tcPr>
-          <w:p>
-            <w:pPr>
-              <w:ind w:firstLine="720"/>
-            </w:pPr>
-            <w:r>
-              <w:t>473</w:t>
-            </w:r>
-          </w:p>
-        </w:tc>
-      </w:tr>
-      <w:tr>
-        <w:trPr>
-          <w:tblCellSpacing w:w="0" w:type="dxa"/>
-          <w:jc w:val="center"/>
-        </w:trPr>
-        <w:tc>
-          <w:tcPr>
-            <w:tcW w:w="0" w:type="auto"/>
-            <w:tcBorders>
-              <w:top w:val="outset" w:sz="6" w:space="0" w:color="auto"/>
-              <w:left w:val="outset" w:sz="6" w:space="0" w:color="auto"/>
-              <w:bottom w:val="outset" w:sz="6" w:space="0" w:color="auto"/>
-              <w:right w:val="outset" w:sz="6" w:space="0" w:color="auto"/>
-            </w:tcBorders>
-            <w:shd w:val="clear" w:color="auto" w:fill="19232D"/>
-            <w:vAlign w:val="center"/>
-            <w:hideMark/>
-          </w:tcPr>
-          <w:p>
-            <w:pPr>
-              <w:ind w:firstLine="720"/>
-            </w:pPr>
-            <w:r>
-              <w:t>2023</w:t>
-            </w:r>
-          </w:p>
-        </w:tc>
-        <w:tc>
-          <w:tcPr>
-            <w:tcW w:w="0" w:type="auto"/>
-            <w:tcBorders>
-              <w:top w:val="outset" w:sz="6" w:space="0" w:color="auto"/>
-              <w:left w:val="outset" w:sz="6" w:space="0" w:color="auto"/>
-              <w:bottom w:val="outset" w:sz="6" w:space="0" w:color="auto"/>
-              <w:right w:val="outset" w:sz="6" w:space="0" w:color="auto"/>
-            </w:tcBorders>
-            <w:shd w:val="clear" w:color="auto" w:fill="19232D"/>
-            <w:vAlign w:val="center"/>
-            <w:hideMark/>
-          </w:tcPr>
-          <w:p>
-            <w:pPr>
-              <w:ind w:firstLine="720"/>
-            </w:pPr>
-            <w:r>
-              <w:t>Federal Shipping</w:t>
-            </w:r>
-          </w:p>
-        </w:tc>
-        <w:tc>
-          <w:tcPr>
-            <w:tcW w:w="0" w:type="auto"/>
-            <w:tcBorders>
-              <w:top w:val="outset" w:sz="6" w:space="0" w:color="auto"/>
-              <w:left w:val="outset" w:sz="6" w:space="0" w:color="auto"/>
-              <w:bottom w:val="outset" w:sz="6" w:space="0" w:color="auto"/>
-              <w:right w:val="outset" w:sz="6" w:space="0" w:color="auto"/>
-            </w:tcBorders>
-            <w:shd w:val="clear" w:color="auto" w:fill="19232D"/>
-            <w:vAlign w:val="center"/>
-            <w:hideMark/>
-          </w:tcPr>
-          <w:p>
-            <w:pPr>
-              <w:ind w:firstLine="720"/>
-            </w:pPr>
-            <w:r>
-              <w:t>358</w:t>
-            </w:r>
-          </w:p>
-        </w:tc>
-      </w:tr>
-      <w:tr>
-        <w:trPr>
-          <w:tblCellSpacing w:w="0" w:type="dxa"/>
-          <w:jc w:val="center"/>
-        </w:trPr>
-        <w:tc>
-          <w:tcPr>
-            <w:tcW w:w="0" w:type="auto"/>
-            <w:tcBorders>
-              <w:top w:val="outset" w:sz="6" w:space="0" w:color="auto"/>
-              <w:left w:val="outset" w:sz="6" w:space="0" w:color="auto"/>
-              <w:bottom w:val="outset" w:sz="6" w:space="0" w:color="auto"/>
-              <w:right w:val="outset" w:sz="6" w:space="0" w:color="auto"/>
-            </w:tcBorders>
-            <w:shd w:val="clear" w:color="auto" w:fill="19232D"/>
-            <w:vAlign w:val="center"/>
-            <w:hideMark/>
-          </w:tcPr>
-          <w:p>
-            <w:pPr>
-              <w:ind w:firstLine="720"/>
-            </w:pPr>
-            <w:r>
-              <w:t>2023</w:t>
-            </w:r>
-          </w:p>
-        </w:tc>
-        <w:tc>
-          <w:tcPr>
-            <w:tcW w:w="0" w:type="auto"/>
-            <w:tcBorders>
-              <w:top w:val="outset" w:sz="6" w:space="0" w:color="auto"/>
-              <w:left w:val="outset" w:sz="6" w:space="0" w:color="auto"/>
-              <w:bottom w:val="outset" w:sz="6" w:space="0" w:color="auto"/>
-              <w:right w:val="outset" w:sz="6" w:space="0" w:color="auto"/>
-            </w:tcBorders>
-            <w:shd w:val="clear" w:color="auto" w:fill="19232D"/>
-            <w:vAlign w:val="center"/>
-            <w:hideMark/>
-          </w:tcPr>
-          <w:p>
-            <w:pPr>
-              <w:ind w:firstLine="720"/>
-            </w:pPr>
-            <w:r>
-              <w:t>Speedy Express</w:t>
-            </w:r>
-          </w:p>
-        </w:tc>
-        <w:tc>
-          <w:tcPr>
-            <w:tcW w:w="0" w:type="auto"/>
-            <w:tcBorders>
-              <w:top w:val="outset" w:sz="6" w:space="0" w:color="auto"/>
-              <w:left w:val="outset" w:sz="6" w:space="0" w:color="auto"/>
-              <w:bottom w:val="outset" w:sz="6" w:space="0" w:color="auto"/>
-              <w:right w:val="outset" w:sz="6" w:space="0" w:color="auto"/>
-            </w:tcBorders>
-            <w:shd w:val="clear" w:color="auto" w:fill="19232D"/>
-            <w:vAlign w:val="center"/>
-            <w:hideMark/>
-          </w:tcPr>
-          <w:p>
-            <w:pPr>
-              <w:ind w:firstLine="720"/>
-            </w:pPr>
-            <w:r>
-              <w:t>382</w:t>
-            </w:r>
-          </w:p>
-        </w:tc>
-      </w:tr>
-      <w:tr>
-        <w:trPr>
-          <w:tblCellSpacing w:w="0" w:type="dxa"/>
-          <w:jc w:val="center"/>
-        </w:trPr>
-        <w:tc>
-          <w:tcPr>
-            <w:tcW w:w="0" w:type="auto"/>
-            <w:tcBorders>
-              <w:top w:val="outset" w:sz="6" w:space="0" w:color="auto"/>
-              <w:left w:val="outset" w:sz="6" w:space="0" w:color="auto"/>
-              <w:bottom w:val="outset" w:sz="6" w:space="0" w:color="auto"/>
-              <w:right w:val="outset" w:sz="6" w:space="0" w:color="auto"/>
-            </w:tcBorders>
-            <w:shd w:val="clear" w:color="auto" w:fill="19232D"/>
-            <w:vAlign w:val="center"/>
-            <w:hideMark/>
-          </w:tcPr>
-          <w:p>
-            <w:pPr>
-              <w:ind w:firstLine="720"/>
-            </w:pPr>
-            <w:r>
-              <w:lastRenderedPageBreak/>
               <w:t>2023</w:t>
             </w:r>
           </w:p>
@@ -12823,6 +12902,7 @@
   <w:style w:type="character" w:default="1" w:styleId="DefaultParagraphFont">
     <w:name w:val="Default Paragraph Font"/>
     <w:uiPriority w:val="1"/>
+    <w:semiHidden/>
     <w:unhideWhenUsed/>
   </w:style>
   <w:style w:type="table" w:default="1" w:styleId="TableNormal">
@@ -12889,6 +12969,18 @@
     <w:pPr>
       <w:spacing w:after="0" w:line="240" w:lineRule="auto"/>
     </w:pPr>
+  </w:style>
+  <w:style w:type="character" w:styleId="FollowedHyperlink">
+    <w:name w:val="FollowedHyperlink"/>
+    <w:basedOn w:val="DefaultParagraphFont"/>
+    <w:uiPriority w:val="99"/>
+    <w:semiHidden/>
+    <w:unhideWhenUsed/>
+    <w:rsid w:val="00E55254"/>
+    <w:rPr>
+      <w:color w:val="954F72" w:themeColor="followedHyperlink"/>
+      <w:u w:val="single"/>
+    </w:rPr>
   </w:style>
 </w:styles>
 </file>

</xml_diff>